<commit_message>
Improve professionality of CV
A few final tweaks
</commit_message>
<xml_diff>
--- a/src/pdf/DavidDudsonCV.docx
+++ b/src/pdf/DavidDudsonCV.docx
@@ -96,8 +96,11 @@
       </w:tr>
     </w:tbl>
     <w:p>
-      <w:r>
-        <w:t>I am a cross-paradigm, performance driven, Scala/Java Software Developer who specializes in meta-programming. With a passion for learning new languages and paradigms I can adapt to any team. I am currently working on a language backend for Process Systems Enterprise, London, remotely from Palmerston North, New Zealand, as well as working in the scalameta ecosystem in my own time for open source.</w:t>
+      <w:pPr>
+        <w:jc w:val="both"/>
+      </w:pPr>
+      <w:r>
+        <w:t>I am a cross-paradigm, performance driven, Scala/Java Software Developer who specializes in meta-programming. With a passion for learning new languages, paradigms and frameworks, I can adapt to any team. Excelling in both collaborative and independent environments, I write clean, maintainable code to ensure future organizational success.</w:t>
       </w:r>
     </w:p>
     <w:p>
@@ -111,11 +114,7 @@
     </w:p>
     <w:p>
       <w:pPr>
-        <w:pStyle w:val="Heading1"/>
-      </w:pPr>
-    </w:p>
-    <w:p>
-      <w:pPr>
+        <w:jc w:val="both"/>
         <w:rPr>
           <w:color w:val="222222"/>
           <w:sz w:val="21"/>
@@ -123,38 +122,80 @@
         </w:rPr>
       </w:pPr>
       <w:r>
-        <w:t>I have a passion for writing code, especially when it is consumed by a large number of users. I'm always looking for more ways to help out the open source community, either on Gitter or via PR's. Ideally I would like to work completely open source.</w:t>
+        <w:t xml:space="preserve">My </w:t>
+      </w:r>
+      <w:r>
+        <w:t>occupation</w:t>
+      </w:r>
+      <w:r>
+        <w:t xml:space="preserve"> is also my hobby</w:t>
+      </w:r>
+      <w:r>
+        <w:t xml:space="preserve">. I'm always looking for more ways to </w:t>
+      </w:r>
+      <w:r>
+        <w:t>help</w:t>
+      </w:r>
+      <w:r>
+        <w:t xml:space="preserve"> the open source community</w:t>
+      </w:r>
+      <w:r>
+        <w:t xml:space="preserve">. I will often write PR’s for libraries, help to manage and report issues or assist with support on </w:t>
+      </w:r>
+      <w:proofErr w:type="spellStart"/>
+      <w:r>
+        <w:t>Gitter</w:t>
+      </w:r>
+      <w:proofErr w:type="spellEnd"/>
+      <w:r>
+        <w:t>.</w:t>
       </w:r>
     </w:p>
     <w:p>
       <w:pPr>
         <w:pStyle w:val="Heading2"/>
+        <w:tabs>
+          <w:tab w:val="right" w:pos="9360"/>
+        </w:tabs>
+        <w:rPr>
+          <w:color w:val="595959" w:themeColor="text1" w:themeTint="A6"/>
+        </w:rPr>
       </w:pPr>
+      <w:proofErr w:type="spellStart"/>
       <w:r>
         <w:t>Scalagen</w:t>
       </w:r>
-      <w:r>
-        <w:t xml:space="preserve"> – Author</w:t>
-      </w:r>
-    </w:p>
-    <w:p>
-      <w:r>
-        <w:br/>
-      </w:r>
-      <w:r>
-        <w:t xml:space="preserve">Url: </w:t>
-      </w:r>
-      <w:hyperlink r:id="rId9">
+      <w:proofErr w:type="spellEnd"/>
+      <w:r>
+        <w:t xml:space="preserve"> </w:t>
+      </w:r>
+      <w:r>
+        <w:rPr>
+          <w:color w:val="595959" w:themeColor="text1" w:themeTint="A6"/>
+        </w:rPr>
+        <w:t>– Author</w:t>
+      </w:r>
+      <w:r>
+        <w:rPr>
+          <w:color w:val="595959" w:themeColor="text1" w:themeTint="A6"/>
+        </w:rPr>
+        <w:tab/>
+      </w:r>
+      <w:hyperlink r:id="rId9" w:history="1">
         <w:r>
           <w:rPr>
-            <w:rStyle w:val="Hyperlink"/>
+            <w:rFonts w:asciiTheme="minorHAnsi" w:hAnsiTheme="minorHAnsi" w:cstheme="minorHAnsi"/>
+            <w:color w:val="595959" w:themeColor="text1" w:themeTint="A6"/>
+            <w:sz w:val="22"/>
+            <w:szCs w:val="22"/>
           </w:rPr>
-          <w:t>https://github.com/scalameta/scalagen</w:t>
+          <w:t>Link</w:t>
         </w:r>
       </w:hyperlink>
     </w:p>
     <w:p>
       <w:pPr>
+        <w:jc w:val="both"/>
         <w:rPr>
           <w:rStyle w:val="Heading9Char"/>
           <w:rFonts w:asciiTheme="minorHAnsi" w:eastAsiaTheme="minorHAnsi" w:hAnsiTheme="minorHAnsi" w:cstheme="minorBidi"/>
@@ -164,149 +205,374 @@
           <w:szCs w:val="22"/>
         </w:rPr>
       </w:pPr>
-      <w:r>
-        <w:t>WIP code generation library for Scala. Built on scalameta, scalagen supports any scalameta dialect, Scala Native/ScalaJs/Dotty/Scala 2.10 to 2.12.4 are all supported. scalagen can completely replace all scalameta/paradise annotation macros, and *most* scalamacros/paradise annotations.</w:t>
+      <w:proofErr w:type="spellStart"/>
+      <w:r>
+        <w:t>Scalagen</w:t>
+      </w:r>
+      <w:proofErr w:type="spellEnd"/>
+      <w:r>
+        <w:t xml:space="preserve"> is a </w:t>
+      </w:r>
+      <w:r>
+        <w:t>work in progress</w:t>
+      </w:r>
+      <w:r>
+        <w:t xml:space="preserve"> </w:t>
+      </w:r>
+      <w:r>
+        <w:t xml:space="preserve">code generation library for Scala. </w:t>
+      </w:r>
+      <w:proofErr w:type="spellStart"/>
+      <w:r>
+        <w:t>Scalagen</w:t>
+      </w:r>
+      <w:proofErr w:type="spellEnd"/>
+      <w:r>
+        <w:t xml:space="preserve"> can support any variant and version of Scala. I authored this library primarily because the existing </w:t>
+      </w:r>
+      <w:proofErr w:type="spellStart"/>
+      <w:r>
+        <w:t>scalameta</w:t>
+      </w:r>
+      <w:proofErr w:type="spellEnd"/>
+      <w:r>
+        <w:t xml:space="preserve">/paradise library was </w:t>
+      </w:r>
+      <w:proofErr w:type="gramStart"/>
+      <w:r>
+        <w:t>deprecated</w:t>
+      </w:r>
+      <w:proofErr w:type="gramEnd"/>
+      <w:r>
+        <w:t xml:space="preserve"> and </w:t>
+      </w:r>
+      <w:proofErr w:type="spellStart"/>
+      <w:r>
+        <w:t>scalamacros</w:t>
+      </w:r>
+      <w:proofErr w:type="spellEnd"/>
+      <w:r>
+        <w:t xml:space="preserve">/paradise is not </w:t>
+      </w:r>
+      <w:r>
+        <w:t xml:space="preserve">ide or </w:t>
+      </w:r>
+      <w:r>
+        <w:t>user friendly. I manage everything from issues to design and implementation.</w:t>
       </w:r>
     </w:p>
     <w:p>
       <w:pPr>
         <w:pStyle w:val="Heading2"/>
+        <w:tabs>
+          <w:tab w:val="right" w:pos="9360"/>
+        </w:tabs>
+        <w:rPr>
+          <w:color w:val="595959" w:themeColor="text1" w:themeTint="A6"/>
+        </w:rPr>
       </w:pPr>
       <w:r>
-        <w:t>Scalameta</w:t>
-      </w:r>
-      <w:r>
-        <w:t xml:space="preserve"> – </w:t>
-      </w:r>
-      <w:r>
-        <w:t>Maintainer</w:t>
-      </w:r>
-      <w:r>
-        <w:br/>
-      </w:r>
+        <w:t xml:space="preserve">Elysium </w:t>
+      </w:r>
+      <w:r>
+        <w:rPr>
+          <w:color w:val="595959" w:themeColor="text1" w:themeTint="A6"/>
+        </w:rPr>
+        <w:t>- Author</w:t>
+      </w:r>
+      <w:r>
+        <w:rPr>
+          <w:color w:val="595959" w:themeColor="text1" w:themeTint="A6"/>
+        </w:rPr>
+        <w:tab/>
+      </w:r>
+      <w:hyperlink r:id="rId10" w:history="1">
+        <w:r>
+          <w:rPr>
+            <w:rFonts w:asciiTheme="minorHAnsi" w:hAnsiTheme="minorHAnsi" w:cstheme="minorHAnsi"/>
+            <w:color w:val="595959" w:themeColor="text1" w:themeTint="A6"/>
+            <w:sz w:val="22"/>
+            <w:szCs w:val="22"/>
+          </w:rPr>
+          <w:t>Link</w:t>
+        </w:r>
+      </w:hyperlink>
     </w:p>
     <w:p>
-      <w:r>
-        <w:t xml:space="preserve">Url: </w:t>
-      </w:r>
-      <w:hyperlink r:id="rId10">
-        <w:r>
-          <w:rPr>
-            <w:rStyle w:val="Hyperlink"/>
-          </w:rPr>
-          <w:t>https://github.com/scalameta/scalameta</w:t>
-        </w:r>
-        <w:r>
-          <w:br/>
-        </w:r>
-        <w:r>
-          <w:br/>
-        </w:r>
-      </w:hyperlink>
-      <w:r>
-        <w:t>Meta-programming library for Scala. Built with the idea that Scala's language tree's should be easy to manipulate. This library is a centerpoint for most recent developements with Scala's tooling.</w:t>
+      <w:pPr>
+        <w:jc w:val="both"/>
+        <w:rPr>
+          <w:rStyle w:val="Heading9Char"/>
+          <w:rFonts w:ascii="Calibri" w:eastAsia="Calibri" w:hAnsi="Calibri" w:cs="Calibri"/>
+          <w:b/>
+          <w:i w:val="0"/>
+          <w:iCs w:val="0"/>
+          <w:color w:val="595959" w:themeColor="text1" w:themeTint="A6"/>
+          <w:sz w:val="21"/>
+        </w:rPr>
+      </w:pPr>
+      <w:r>
+        <w:t xml:space="preserve">Elysium was an exploration of what could be accomplished with Macro Annotations, I also wrote a </w:t>
+      </w:r>
+      <w:r>
+        <w:rPr>
+          <w:i/>
+        </w:rPr>
+        <w:t>macro to develop macros</w:t>
+      </w:r>
+      <w:r>
+        <w:rPr>
+          <w:i/>
+        </w:rPr>
+        <w:t xml:space="preserve">. </w:t>
+      </w:r>
+      <w:r>
+        <w:t xml:space="preserve">All Elysium macros are strongly typed and became the foundation of </w:t>
+      </w:r>
+      <w:proofErr w:type="spellStart"/>
+      <w:r>
+        <w:t>scalagen’s</w:t>
+      </w:r>
+      <w:proofErr w:type="spellEnd"/>
+      <w:r>
+        <w:t xml:space="preserve"> API.</w:t>
       </w:r>
     </w:p>
     <w:p>
       <w:pPr>
         <w:pStyle w:val="Heading2"/>
+        <w:tabs>
+          <w:tab w:val="right" w:pos="9360"/>
+        </w:tabs>
       </w:pPr>
+      <w:proofErr w:type="spellStart"/>
       <w:r>
         <w:t>Scalameta</w:t>
       </w:r>
-      <w:r>
-        <w:t>/</w:t>
-      </w:r>
-      <w:r>
-        <w:t>Paradise</w:t>
-      </w:r>
-      <w:r>
-        <w:t xml:space="preserve">- </w:t>
-      </w:r>
-      <w:r>
-        <w:t>Maintainer</w:t>
-      </w:r>
-      <w:r>
-        <w:br/>
-      </w:r>
+      <w:proofErr w:type="spellEnd"/>
+      <w:r>
+        <w:t xml:space="preserve"> </w:t>
+      </w:r>
+      <w:r>
+        <w:rPr>
+          <w:color w:val="595959" w:themeColor="text1" w:themeTint="A6"/>
+        </w:rPr>
+        <w:t>– Maintainer</w:t>
+      </w:r>
+      <w:r>
+        <w:rPr>
+          <w:color w:val="595959" w:themeColor="text1" w:themeTint="A6"/>
+        </w:rPr>
+        <w:tab/>
+      </w:r>
+      <w:hyperlink r:id="rId11" w:history="1">
+        <w:r>
+          <w:rPr>
+            <w:rFonts w:asciiTheme="minorHAnsi" w:hAnsiTheme="minorHAnsi" w:cstheme="minorHAnsi"/>
+            <w:color w:val="595959" w:themeColor="text1" w:themeTint="A6"/>
+            <w:sz w:val="22"/>
+            <w:szCs w:val="22"/>
+          </w:rPr>
+          <w:t>Link</w:t>
+        </w:r>
+      </w:hyperlink>
     </w:p>
     <w:p>
-      <w:r>
-        <w:t xml:space="preserve">Url: </w:t>
-      </w:r>
-      <w:hyperlink r:id="rId11">
+      <w:pPr>
+        <w:tabs>
+          <w:tab w:val="center" w:pos="4680"/>
+        </w:tabs>
+        <w:jc w:val="both"/>
+      </w:pPr>
+      <w:r>
+        <w:t xml:space="preserve">A huge center point for Scala’s tooling. Exists primarily as an AST for the </w:t>
+      </w:r>
+      <w:r>
+        <w:t>S</w:t>
+      </w:r>
+      <w:r>
+        <w:t xml:space="preserve">cala language. I am the co-author of the </w:t>
+      </w:r>
+      <w:proofErr w:type="spellStart"/>
+      <w:r>
+        <w:t>scalameta-contrib</w:t>
+      </w:r>
+      <w:proofErr w:type="spellEnd"/>
+      <w:r>
+        <w:t xml:space="preserve"> module, built to simplify interactions with </w:t>
+      </w:r>
+      <w:proofErr w:type="spellStart"/>
+      <w:r>
+        <w:t>scalameta</w:t>
+      </w:r>
+      <w:proofErr w:type="spellEnd"/>
+      <w:r>
+        <w:t xml:space="preserve">. </w:t>
+      </w:r>
+    </w:p>
+    <w:p>
+      <w:pPr>
+        <w:pStyle w:val="Heading2"/>
+        <w:tabs>
+          <w:tab w:val="right" w:pos="9360"/>
+        </w:tabs>
+      </w:pPr>
+      <w:proofErr w:type="spellStart"/>
+      <w:r>
+        <w:t>Scalameta</w:t>
+      </w:r>
+      <w:proofErr w:type="spellEnd"/>
+      <w:r>
+        <w:t>/</w:t>
+      </w:r>
+      <w:r>
+        <w:t>Paradise</w:t>
+      </w:r>
+      <w:r>
+        <w:t xml:space="preserve"> </w:t>
+      </w:r>
+      <w:r>
+        <w:rPr>
+          <w:color w:val="595959" w:themeColor="text1" w:themeTint="A6"/>
+        </w:rPr>
+        <w:t xml:space="preserve">- </w:t>
+      </w:r>
+      <w:r>
+        <w:rPr>
+          <w:color w:val="595959" w:themeColor="text1" w:themeTint="A6"/>
+        </w:rPr>
+        <w:t>Maintainer</w:t>
+      </w:r>
+      <w:r>
+        <w:rPr>
+          <w:color w:val="595959" w:themeColor="text1" w:themeTint="A6"/>
+        </w:rPr>
+        <w:tab/>
+      </w:r>
+      <w:hyperlink r:id="rId12" w:history="1">
         <w:r>
           <w:rPr>
-            <w:rStyle w:val="Hyperlink"/>
+            <w:rFonts w:asciiTheme="minorHAnsi" w:hAnsiTheme="minorHAnsi" w:cstheme="minorHAnsi"/>
+            <w:color w:val="595959" w:themeColor="text1" w:themeTint="A6"/>
+            <w:sz w:val="22"/>
+            <w:szCs w:val="22"/>
           </w:rPr>
-          <w:t>https://github.com/scalameta/paradise</w:t>
-        </w:r>
-        <w:r>
-          <w:br/>
-        </w:r>
-        <w:r>
-          <w:br/>
+          <w:t>Link</w:t>
         </w:r>
       </w:hyperlink>
-      <w:r>
+    </w:p>
+    <w:p>
+      <w:pPr>
+        <w:jc w:val="both"/>
         <w:rPr>
           <w:rFonts w:ascii="Calibri" w:eastAsia="Calibri" w:hAnsi="Calibri" w:cs="Calibri"/>
           <w:color w:val="222222"/>
           <w:sz w:val="21"/>
           <w:szCs w:val="21"/>
         </w:rPr>
-        <w:t>Macro library for Scala. Now deprecated in favor of scalameta/scalagen (Annotation Macros) and scalacenter/macros (Def Macros)</w:t>
-      </w:r>
-    </w:p>
-    <w:p>
-      <w:pPr>
-        <w:pStyle w:val="Heading2"/>
       </w:pPr>
       <w:r>
-        <w:t>Elysium</w:t>
-      </w:r>
-      <w:r>
-        <w:t xml:space="preserve"> </w:t>
-      </w:r>
-      <w:r>
-        <w:t xml:space="preserve">- </w:t>
-      </w:r>
-      <w:r>
-        <w:t>Author</w:t>
-      </w:r>
-      <w:r>
-        <w:br/>
-      </w:r>
-    </w:p>
-    <w:p>
-      <w:r>
-        <w:t xml:space="preserve">Url: </w:t>
-      </w:r>
-      <w:hyperlink r:id="rId12">
-        <w:r>
-          <w:rPr>
-            <w:rStyle w:val="Hyperlink"/>
-          </w:rPr>
-          <w:t>https://github.com/daviddudson/elysium</w:t>
-        </w:r>
-      </w:hyperlink>
-    </w:p>
-    <w:p>
-      <w:pPr>
         <w:rPr>
           <w:rFonts w:ascii="Calibri" w:eastAsia="Calibri" w:hAnsi="Calibri" w:cs="Calibri"/>
+          <w:color w:val="222222"/>
           <w:sz w:val="21"/>
           <w:szCs w:val="21"/>
         </w:rPr>
-      </w:pPr>
-      <w:r>
-        <w:lastRenderedPageBreak/>
-        <w:t>A coll</w:t>
-      </w:r>
-      <w:bookmarkStart w:id="0" w:name="_GoBack"/>
-      <w:bookmarkEnd w:id="0"/>
-      <w:r>
-        <w:t>ection of macros for scalameta/paradise. On hold until scalagen goes 0.1, then the entire API will be converted.</w:t>
+        <w:t xml:space="preserve">Macro library for Scala. Now deprecated in favor of </w:t>
+      </w:r>
+      <w:proofErr w:type="spellStart"/>
+      <w:r>
+        <w:rPr>
+          <w:rFonts w:ascii="Calibri" w:eastAsia="Calibri" w:hAnsi="Calibri" w:cs="Calibri"/>
+          <w:color w:val="222222"/>
+          <w:sz w:val="21"/>
+          <w:szCs w:val="21"/>
+        </w:rPr>
+        <w:t>scalameta</w:t>
+      </w:r>
+      <w:proofErr w:type="spellEnd"/>
+      <w:r>
+        <w:rPr>
+          <w:rFonts w:ascii="Calibri" w:eastAsia="Calibri" w:hAnsi="Calibri" w:cs="Calibri"/>
+          <w:color w:val="222222"/>
+          <w:sz w:val="21"/>
+          <w:szCs w:val="21"/>
+        </w:rPr>
+        <w:t>/</w:t>
+      </w:r>
+      <w:proofErr w:type="spellStart"/>
+      <w:r>
+        <w:rPr>
+          <w:rFonts w:ascii="Calibri" w:eastAsia="Calibri" w:hAnsi="Calibri" w:cs="Calibri"/>
+          <w:color w:val="222222"/>
+          <w:sz w:val="21"/>
+          <w:szCs w:val="21"/>
+        </w:rPr>
+        <w:t>scalagen</w:t>
+      </w:r>
+      <w:proofErr w:type="spellEnd"/>
+      <w:r>
+        <w:rPr>
+          <w:rFonts w:ascii="Calibri" w:eastAsia="Calibri" w:hAnsi="Calibri" w:cs="Calibri"/>
+          <w:color w:val="222222"/>
+          <w:sz w:val="21"/>
+          <w:szCs w:val="21"/>
+        </w:rPr>
+        <w:t xml:space="preserve"> (Annotation Macros) and </w:t>
+      </w:r>
+      <w:proofErr w:type="spellStart"/>
+      <w:r>
+        <w:rPr>
+          <w:rFonts w:ascii="Calibri" w:eastAsia="Calibri" w:hAnsi="Calibri" w:cs="Calibri"/>
+          <w:color w:val="222222"/>
+          <w:sz w:val="21"/>
+          <w:szCs w:val="21"/>
+        </w:rPr>
+        <w:t>scalacenter</w:t>
+      </w:r>
+      <w:proofErr w:type="spellEnd"/>
+      <w:r>
+        <w:rPr>
+          <w:rFonts w:ascii="Calibri" w:eastAsia="Calibri" w:hAnsi="Calibri" w:cs="Calibri"/>
+          <w:color w:val="222222"/>
+          <w:sz w:val="21"/>
+          <w:szCs w:val="21"/>
+        </w:rPr>
+        <w:t>/macros (Def Macros)</w:t>
+      </w:r>
+      <w:r>
+        <w:rPr>
+          <w:rFonts w:ascii="Calibri" w:eastAsia="Calibri" w:hAnsi="Calibri" w:cs="Calibri"/>
+          <w:color w:val="222222"/>
+          <w:sz w:val="21"/>
+          <w:szCs w:val="21"/>
+        </w:rPr>
+        <w:t xml:space="preserve">. I wrote a large portion of the annotation processing logic, to ensure feature parity with </w:t>
+      </w:r>
+      <w:proofErr w:type="spellStart"/>
+      <w:r>
+        <w:rPr>
+          <w:rFonts w:ascii="Calibri" w:eastAsia="Calibri" w:hAnsi="Calibri" w:cs="Calibri"/>
+          <w:color w:val="222222"/>
+          <w:sz w:val="21"/>
+          <w:szCs w:val="21"/>
+        </w:rPr>
+        <w:t>scalamacros</w:t>
+      </w:r>
+      <w:proofErr w:type="spellEnd"/>
+      <w:r>
+        <w:rPr>
+          <w:rFonts w:ascii="Calibri" w:eastAsia="Calibri" w:hAnsi="Calibri" w:cs="Calibri"/>
+          <w:color w:val="222222"/>
+          <w:sz w:val="21"/>
+          <w:szCs w:val="21"/>
+        </w:rPr>
+        <w:t>/paradise.</w:t>
+      </w:r>
+    </w:p>
+    <w:p>
+      <w:r>
+        <w:br w:type="page"/>
       </w:r>
     </w:p>
     <w:p>
@@ -324,123 +590,680 @@
     </w:p>
     <w:p>
       <w:pPr>
+        <w:pStyle w:val="Heading2"/>
+        <w:tabs>
+          <w:tab w:val="right" w:pos="9360"/>
+        </w:tabs>
+        <w:rPr>
+          <w:rStyle w:val="Emphasis"/>
+          <w:iCs w:val="0"/>
+          <w:color w:val="007FAB" w:themeColor="accent1"/>
+        </w:rPr>
+      </w:pPr>
+      <w:r>
+        <w:t xml:space="preserve">Software Developer </w:t>
+      </w:r>
+      <w:r>
+        <w:rPr>
+          <w:color w:val="595959" w:themeColor="text1" w:themeTint="A6"/>
+        </w:rPr>
+        <w:t>-</w:t>
+      </w:r>
+      <w:r>
+        <w:rPr>
+          <w:rStyle w:val="Emphasis"/>
+        </w:rPr>
+        <w:t xml:space="preserve"> </w:t>
+      </w:r>
+      <w:r>
+        <w:rPr>
+          <w:rStyle w:val="Emphasis"/>
+        </w:rPr>
+        <w:t xml:space="preserve">Electric Memory </w:t>
+      </w:r>
+      <w:proofErr w:type="gramStart"/>
+      <w:r>
+        <w:rPr>
+          <w:rStyle w:val="Emphasis"/>
+        </w:rPr>
+        <w:t>IT</w:t>
+      </w:r>
+      <w:r>
+        <w:rPr>
+          <w:rStyle w:val="Emphasis"/>
+        </w:rPr>
+        <w:t xml:space="preserve">  </w:t>
+      </w:r>
+      <w:r>
+        <w:rPr>
+          <w:rStyle w:val="Emphasis"/>
+        </w:rPr>
+        <w:tab/>
+      </w:r>
+      <w:proofErr w:type="gramEnd"/>
+      <w:r>
+        <w:rPr>
+          <w:rFonts w:asciiTheme="minorHAnsi" w:hAnsiTheme="minorHAnsi" w:cstheme="minorHAnsi"/>
+          <w:color w:val="595959" w:themeColor="text1" w:themeTint="A6"/>
+          <w:sz w:val="22"/>
+          <w:szCs w:val="22"/>
+        </w:rPr>
+        <w:t>2015 - PRESENT</w:t>
+      </w:r>
+    </w:p>
+    <w:p>
+      <w:pPr>
+        <w:spacing w:line="259" w:lineRule="auto"/>
+      </w:pPr>
+      <w:r>
+        <w:rPr>
+          <w:lang w:val="en-NZ"/>
+        </w:rPr>
+        <w:t>Contracted to: Process System Enterprise, London</w:t>
+      </w:r>
+      <w:r>
+        <w:rPr>
+          <w:lang w:val="en-NZ"/>
+        </w:rPr>
+        <w:t>, England</w:t>
+      </w:r>
+      <w:r>
+        <w:rPr>
+          <w:lang w:val="en-NZ"/>
+        </w:rPr>
+        <w:br/>
+      </w:r>
+      <w:r>
+        <w:rPr>
+          <w:lang w:val="en-NZ"/>
+        </w:rPr>
+        <w:t xml:space="preserve">EMIT </w:t>
+      </w:r>
+      <w:r>
+        <w:rPr>
+          <w:lang w:val="en-NZ"/>
+        </w:rPr>
+        <w:t>Office Location: Palmerston North, New Zealand</w:t>
+      </w:r>
+      <w:r>
+        <w:br/>
+      </w:r>
+      <w:r>
+        <w:t>Languages: Java/Scala</w:t>
+      </w:r>
+      <w:r>
+        <w:br/>
+      </w:r>
+      <w:r>
+        <w:br/>
+        <w:t xml:space="preserve">I have been a part of many projects at PSE/EMIT. They have challenged me and allowed me to grow as a developer. </w:t>
+      </w:r>
+    </w:p>
+    <w:p>
+      <w:pPr>
         <w:pStyle w:val="Heading3"/>
+        <w:rPr>
+          <w:b/>
+        </w:rPr>
       </w:pPr>
       <w:r>
-        <w:t>JUNE 2015 - PRESENT</w:t>
-      </w:r>
+        <w:rPr>
+          <w:b/>
+        </w:rPr>
+        <w:t>New Langauge Engine</w:t>
+      </w:r>
+      <w:r>
+        <w:rPr>
+          <w:b/>
+        </w:rPr>
+        <w:br/>
+      </w:r>
+    </w:p>
+    <w:p>
+      <w:pPr>
+        <w:jc w:val="both"/>
+      </w:pPr>
+      <w:r>
+        <w:t xml:space="preserve">Using Antlr4 as our parser and </w:t>
+      </w:r>
+      <w:proofErr w:type="spellStart"/>
+      <w:r>
+        <w:t>lexer</w:t>
+      </w:r>
+      <w:proofErr w:type="spellEnd"/>
+      <w:r>
+        <w:t xml:space="preserve">, with Scala as the language of choice, </w:t>
+      </w:r>
+      <w:r>
+        <w:t xml:space="preserve">I collaborate in a team of three to build a fast, </w:t>
+      </w:r>
+      <w:r>
+        <w:t xml:space="preserve">immutable, </w:t>
+      </w:r>
+      <w:proofErr w:type="spellStart"/>
+      <w:r>
+        <w:t>threadsafe</w:t>
+      </w:r>
+      <w:proofErr w:type="spellEnd"/>
+      <w:r>
+        <w:t xml:space="preserve"> and storage efficient language module.</w:t>
+      </w:r>
+      <w:r>
+        <w:t xml:space="preserve"> I wrote most of the </w:t>
+      </w:r>
+      <w:proofErr w:type="spellStart"/>
+      <w:r>
+        <w:t>Antlr</w:t>
+      </w:r>
+      <w:proofErr w:type="spellEnd"/>
+      <w:r>
+        <w:t xml:space="preserve"> grammars, the parsing logic and a large portion of the language model. The rest of the team worked on integration with existing code.</w:t>
+      </w:r>
+    </w:p>
+    <w:p>
+      <w:pPr>
+        <w:pStyle w:val="ListParagraph"/>
+        <w:numPr>
+          <w:ilvl w:val="0"/>
+          <w:numId w:val="14"/>
+        </w:numPr>
+      </w:pPr>
+      <w:r>
+        <w:t>Antlr4</w:t>
+      </w:r>
+    </w:p>
+    <w:p>
+      <w:pPr>
+        <w:pStyle w:val="ListParagraph"/>
+        <w:numPr>
+          <w:ilvl w:val="0"/>
+          <w:numId w:val="14"/>
+        </w:numPr>
+      </w:pPr>
+      <w:r>
+        <w:t>Antlr2</w:t>
+      </w:r>
+    </w:p>
+    <w:p>
+      <w:pPr>
+        <w:pStyle w:val="ListParagraph"/>
+        <w:numPr>
+          <w:ilvl w:val="0"/>
+          <w:numId w:val="14"/>
+        </w:numPr>
+      </w:pPr>
+      <w:r>
+        <w:t>Scala</w:t>
+      </w:r>
+    </w:p>
+    <w:p>
+      <w:pPr>
+        <w:pStyle w:val="ListParagraph"/>
+        <w:numPr>
+          <w:ilvl w:val="0"/>
+          <w:numId w:val="14"/>
+        </w:numPr>
+      </w:pPr>
+      <w:r>
+        <w:t>Java</w:t>
+      </w:r>
+    </w:p>
+    <w:p>
+      <w:pPr>
+        <w:pStyle w:val="ListParagraph"/>
+        <w:numPr>
+          <w:ilvl w:val="0"/>
+          <w:numId w:val="14"/>
+        </w:numPr>
+      </w:pPr>
+      <w:r>
+        <w:t>C++</w:t>
+      </w:r>
+    </w:p>
+    <w:p>
+      <w:pPr>
+        <w:pStyle w:val="Heading3"/>
+        <w:rPr>
+          <w:b/>
+        </w:rPr>
+      </w:pPr>
+      <w:r>
+        <w:rPr>
+          <w:b/>
+        </w:rPr>
+        <w:t>Maven to Gradle Migration</w:t>
+      </w:r>
+      <w:r>
+        <w:rPr>
+          <w:b/>
+        </w:rPr>
+        <w:br/>
+      </w:r>
+    </w:p>
+    <w:p>
+      <w:pPr>
+        <w:jc w:val="both"/>
+      </w:pPr>
+      <w:r>
+        <w:t xml:space="preserve">I led the Gradle migration project. </w:t>
+      </w:r>
+      <w:r>
+        <w:t xml:space="preserve">Our build system is rather complex, we have multiple </w:t>
+      </w:r>
+      <w:r>
+        <w:t>code</w:t>
+      </w:r>
+      <w:r>
+        <w:t xml:space="preserve"> generation steps, multiple JVM languages being used, extra post-compile tasks (obfuscation and encryption) and multiple repositories. The build was designed to be modular via Gradle plugins.</w:t>
+      </w:r>
+      <w:r>
+        <w:t xml:space="preserve"> I had to manage many other people, other developers, our CI team, our Kernel team. The build had to run fast and support both windows and Linux. </w:t>
+      </w:r>
+    </w:p>
+    <w:p>
+      <w:pPr>
+        <w:pStyle w:val="ListParagraph"/>
+        <w:numPr>
+          <w:ilvl w:val="0"/>
+          <w:numId w:val="15"/>
+        </w:numPr>
+      </w:pPr>
+      <w:r>
+        <w:t>Groovy</w:t>
+      </w:r>
+    </w:p>
+    <w:p>
+      <w:pPr>
+        <w:pStyle w:val="ListParagraph"/>
+        <w:numPr>
+          <w:ilvl w:val="0"/>
+          <w:numId w:val="15"/>
+        </w:numPr>
+      </w:pPr>
+      <w:r>
+        <w:t>Gradle</w:t>
+      </w:r>
+    </w:p>
+    <w:p>
+      <w:pPr>
+        <w:pStyle w:val="ListParagraph"/>
+        <w:numPr>
+          <w:ilvl w:val="0"/>
+          <w:numId w:val="15"/>
+        </w:numPr>
+      </w:pPr>
+      <w:r>
+        <w:t>Java</w:t>
+      </w:r>
+    </w:p>
+    <w:p>
+      <w:pPr>
+        <w:pStyle w:val="Heading3"/>
+        <w:rPr>
+          <w:b/>
+        </w:rPr>
+      </w:pPr>
+      <w:r>
+        <w:rPr>
+          <w:b/>
+        </w:rPr>
+        <w:t>Flowsheet Routing</w:t>
+      </w:r>
+      <w:r>
+        <w:rPr>
+          <w:b/>
+        </w:rPr>
+        <w:br/>
+      </w:r>
+    </w:p>
+    <w:p>
+      <w:pPr>
+        <w:jc w:val="both"/>
+      </w:pPr>
+      <w:r>
+        <w:t xml:space="preserve">Flowsheet routing is the act of ensuring the connection between nodes on a flowsheet are orthogonal. </w:t>
+      </w:r>
+      <w:r>
+        <w:t xml:space="preserve">For user-generated projects this could happen on project load and </w:t>
+      </w:r>
+      <w:r>
+        <w:t xml:space="preserve">could </w:t>
+      </w:r>
+      <w:r>
+        <w:t xml:space="preserve">trigger up to </w:t>
+      </w:r>
+      <w:proofErr w:type="gramStart"/>
+      <w:r>
+        <w:t>8 hour</w:t>
+      </w:r>
+      <w:proofErr w:type="gramEnd"/>
+      <w:r>
+        <w:t xml:space="preserve"> GUI freezes</w:t>
+      </w:r>
+      <w:r>
+        <w:t xml:space="preserve">. I moved all routing calculation off the event dispatch thread (Swing’s GUI thread), made them </w:t>
+      </w:r>
+      <w:proofErr w:type="spellStart"/>
+      <w:r>
+        <w:t>async</w:t>
+      </w:r>
+      <w:proofErr w:type="spellEnd"/>
+      <w:r>
+        <w:t>, and ensured all routing actions would be undoable, parallelizable and cancellable.</w:t>
+      </w:r>
+    </w:p>
+    <w:p>
+      <w:pPr>
+        <w:pStyle w:val="ListParagraph"/>
+        <w:numPr>
+          <w:ilvl w:val="0"/>
+          <w:numId w:val="16"/>
+        </w:numPr>
+      </w:pPr>
+      <w:r>
+        <w:t>Swing</w:t>
+      </w:r>
+    </w:p>
+    <w:p>
+      <w:pPr>
+        <w:pStyle w:val="ListParagraph"/>
+        <w:numPr>
+          <w:ilvl w:val="0"/>
+          <w:numId w:val="16"/>
+        </w:numPr>
+      </w:pPr>
+      <w:r>
+        <w:t>Java</w:t>
+      </w:r>
+    </w:p>
+    <w:p>
+      <w:pPr>
+        <w:pStyle w:val="ListParagraph"/>
+        <w:numPr>
+          <w:ilvl w:val="0"/>
+          <w:numId w:val="16"/>
+        </w:numPr>
+      </w:pPr>
+      <w:r>
+        <w:t>Threading</w:t>
+      </w:r>
+    </w:p>
+    <w:p>
+      <w:pPr>
+        <w:pStyle w:val="ListParagraph"/>
+      </w:pPr>
     </w:p>
     <w:p>
       <w:pPr>
         <w:pStyle w:val="Heading2"/>
+        <w:tabs>
+          <w:tab w:val="right" w:pos="9360"/>
+        </w:tabs>
+        <w:rPr>
+          <w:rFonts w:asciiTheme="minorHAnsi" w:hAnsiTheme="minorHAnsi" w:cstheme="minorHAnsi"/>
+          <w:sz w:val="22"/>
+          <w:szCs w:val="22"/>
+        </w:rPr>
+      </w:pPr>
+      <w:r>
+        <w:lastRenderedPageBreak/>
+        <w:t>Salesman</w:t>
+      </w:r>
+      <w:r>
+        <w:t xml:space="preserve"> </w:t>
+      </w:r>
+      <w:r>
+        <w:rPr>
+          <w:color w:val="595959" w:themeColor="text1" w:themeTint="A6"/>
+        </w:rPr>
+        <w:t>-</w:t>
+      </w:r>
+      <w:r>
         <w:rPr>
           <w:rStyle w:val="Emphasis"/>
         </w:rPr>
-      </w:pPr>
-      <w:r>
-        <w:t xml:space="preserve">Software Developer / </w:t>
+        <w:t xml:space="preserve"> </w:t>
       </w:r>
       <w:r>
         <w:rPr>
           <w:rStyle w:val="Emphasis"/>
         </w:rPr>
-        <w:t>Electric Memory IT</w:t>
+        <w:t>Dick Smith Electronics</w:t>
+      </w:r>
+      <w:r>
+        <w:rPr>
+          <w:rStyle w:val="Emphasis"/>
+        </w:rPr>
+        <w:tab/>
+      </w:r>
+      <w:r>
+        <w:rPr>
+          <w:rStyle w:val="Emphasis"/>
+          <w:rFonts w:asciiTheme="minorHAnsi" w:hAnsiTheme="minorHAnsi" w:cstheme="minorHAnsi"/>
+          <w:sz w:val="22"/>
+          <w:szCs w:val="22"/>
+        </w:rPr>
+        <w:t>2014-2015</w:t>
+      </w:r>
+    </w:p>
+    <w:p>
+      <w:r>
+        <w:t>Location: Palmerston North, New Zealand</w:t>
       </w:r>
     </w:p>
     <w:p>
       <w:pPr>
-        <w:spacing w:line="259" w:lineRule="auto"/>
+        <w:pStyle w:val="Heading2"/>
+        <w:tabs>
+          <w:tab w:val="right" w:pos="9360"/>
+        </w:tabs>
+      </w:pPr>
+      <w:r>
+        <w:t xml:space="preserve">Butchers Assistant </w:t>
+      </w:r>
+      <w:r>
         <w:rPr>
-          <w:lang w:val="en-NZ"/>
+          <w:color w:val="595959" w:themeColor="text1" w:themeTint="A6"/>
         </w:rPr>
-      </w:pPr>
+        <w:t>-</w:t>
+      </w:r>
       <w:r>
         <w:rPr>
-          <w:lang w:val="en-NZ"/>
+          <w:rStyle w:val="Emphasis"/>
         </w:rPr>
-        <w:t>Contracted to: Process System Enterprise, London</w:t>
+        <w:t xml:space="preserve"> </w:t>
       </w:r>
       <w:r>
         <w:rPr>
-          <w:lang w:val="en-NZ"/>
+          <w:rStyle w:val="Emphasis"/>
         </w:rPr>
-        <w:br/>
-        <w:t xml:space="preserve">Location: Cairns, Australia. </w:t>
+        <w:t>Countdown Supermarkets</w:t>
       </w:r>
       <w:r>
         <w:rPr>
-          <w:lang w:val="en-NZ"/>
+          <w:rStyle w:val="Emphasis"/>
         </w:rPr>
-        <w:br/>
-        <w:t>Office Location: Palmerston North, New Zealand</w:t>
-      </w:r>
-      <w:r>
-        <w:br/>
-      </w:r>
-      <w:r>
-        <w:br/>
+        <w:t xml:space="preserve"> </w:t>
       </w:r>
       <w:r>
         <w:rPr>
-          <w:lang w:val="en-NZ"/>
+          <w:rStyle w:val="Emphasis"/>
         </w:rPr>
-        <w:t>I am working on the gPROMS family of integrated modelling environments (IME's), designed for various engineers who design incredibly complex systems. The kernel is written in C++ and Fortran, with the UI written in Java. gPROMS is primarily a procedural/declarative language that is used to run simulations/optimizations etc. Thus the IME's act much like an IDE would for a Software Developer. With large global clients such as Eli Lilly Pharmaceuticals and Shell Petroleum I take the quality of code I produce very seriously.</w:t>
+        <w:tab/>
+      </w:r>
+      <w:r>
+        <w:rPr>
+          <w:rStyle w:val="Emphasis"/>
+          <w:rFonts w:asciiTheme="minorHAnsi" w:hAnsiTheme="minorHAnsi" w:cstheme="minorHAnsi"/>
+          <w:sz w:val="22"/>
+          <w:szCs w:val="22"/>
+        </w:rPr>
+        <w:t>20</w:t>
+      </w:r>
+      <w:r>
+        <w:rPr>
+          <w:rStyle w:val="Emphasis"/>
+          <w:rFonts w:asciiTheme="minorHAnsi" w:hAnsiTheme="minorHAnsi" w:cstheme="minorHAnsi"/>
+          <w:sz w:val="22"/>
+          <w:szCs w:val="22"/>
+        </w:rPr>
+        <w:t>12</w:t>
+      </w:r>
+      <w:r>
+        <w:rPr>
+          <w:rStyle w:val="Emphasis"/>
+          <w:rFonts w:asciiTheme="minorHAnsi" w:hAnsiTheme="minorHAnsi" w:cstheme="minorHAnsi"/>
+          <w:sz w:val="22"/>
+          <w:szCs w:val="22"/>
+        </w:rPr>
+        <w:t>-2013</w:t>
+      </w:r>
+    </w:p>
+    <w:p>
+      <w:r>
+        <w:t>Location: The Valley, New Plymouth, New Zealand</w:t>
       </w:r>
     </w:p>
     <w:p>
       <w:pPr>
-        <w:pStyle w:val="Heading3"/>
+        <w:pStyle w:val="Heading2"/>
+        <w:tabs>
+          <w:tab w:val="right" w:pos="9360"/>
+        </w:tabs>
       </w:pPr>
       <w:r>
-        <w:t>New Langauge Engine</w:t>
-      </w:r>
-      <w:r>
-        <w:br/>
+        <w:t xml:space="preserve">Checkout Operator </w:t>
+      </w:r>
+      <w:r>
+        <w:rPr>
+          <w:color w:val="595959" w:themeColor="text1" w:themeTint="A6"/>
+        </w:rPr>
+        <w:t>-</w:t>
+      </w:r>
+      <w:r>
+        <w:rPr>
+          <w:rStyle w:val="Emphasis"/>
+        </w:rPr>
+        <w:t xml:space="preserve"> </w:t>
+      </w:r>
+      <w:r>
+        <w:rPr>
+          <w:rStyle w:val="Emphasis"/>
+        </w:rPr>
+        <w:t>Countdown Supermarkets</w:t>
+      </w:r>
+      <w:r>
+        <w:rPr>
+          <w:rStyle w:val="Emphasis"/>
+        </w:rPr>
+        <w:tab/>
+      </w:r>
+      <w:r>
+        <w:rPr>
+          <w:rStyle w:val="Emphasis"/>
+          <w:rFonts w:asciiTheme="minorHAnsi" w:hAnsiTheme="minorHAnsi" w:cstheme="minorHAnsi"/>
+          <w:sz w:val="22"/>
+          <w:szCs w:val="22"/>
+        </w:rPr>
+        <w:t>2009-201</w:t>
+      </w:r>
+      <w:r>
+        <w:rPr>
+          <w:rStyle w:val="Emphasis"/>
+          <w:rFonts w:asciiTheme="minorHAnsi" w:hAnsiTheme="minorHAnsi" w:cstheme="minorHAnsi"/>
+          <w:sz w:val="22"/>
+          <w:szCs w:val="22"/>
+        </w:rPr>
+        <w:t>2</w:t>
       </w:r>
     </w:p>
     <w:p>
       <w:r>
-        <w:t>The purpose of this project was primarily to remove a large chunk of the remaining CORBA code in our codebase. Using Antlr4 as our parser and lexer, with Scala as the language of choice, we managed to build an fast, immutable, threadsafe and storage efficient language module.</w:t>
+        <w:t>Location: The Valley, New Plymouth, New Zealand</w:t>
       </w:r>
     </w:p>
     <w:p>
       <w:pPr>
-        <w:pStyle w:val="Heading3"/>
+        <w:pStyle w:val="Heading2"/>
+        <w:tabs>
+          <w:tab w:val="right" w:pos="9360"/>
+        </w:tabs>
       </w:pPr>
       <w:r>
-        <w:t>Maven to Gradle Migration</w:t>
-      </w:r>
-      <w:r>
-        <w:br/>
+        <w:t xml:space="preserve">Fruit Harvester </w:t>
+      </w:r>
+      <w:r>
+        <w:rPr>
+          <w:color w:val="595959" w:themeColor="text1" w:themeTint="A6"/>
+        </w:rPr>
+        <w:t>-</w:t>
+      </w:r>
+      <w:r>
+        <w:rPr>
+          <w:rStyle w:val="Emphasis"/>
+        </w:rPr>
+        <w:t xml:space="preserve"> </w:t>
+      </w:r>
+      <w:r>
+        <w:rPr>
+          <w:rStyle w:val="Emphasis"/>
+        </w:rPr>
+        <w:t>Paradise Valley Berry Farm</w:t>
+      </w:r>
+      <w:r>
+        <w:rPr>
+          <w:rStyle w:val="Emphasis"/>
+        </w:rPr>
+        <w:tab/>
+      </w:r>
+      <w:r>
+        <w:rPr>
+          <w:rStyle w:val="Emphasis"/>
+          <w:rFonts w:asciiTheme="minorHAnsi" w:hAnsiTheme="minorHAnsi" w:cstheme="minorHAnsi"/>
+          <w:sz w:val="22"/>
+          <w:szCs w:val="22"/>
+        </w:rPr>
+        <w:t>200</w:t>
+      </w:r>
+      <w:r>
+        <w:rPr>
+          <w:rStyle w:val="Emphasis"/>
+          <w:rFonts w:asciiTheme="minorHAnsi" w:hAnsiTheme="minorHAnsi" w:cstheme="minorHAnsi"/>
+          <w:sz w:val="22"/>
+          <w:szCs w:val="22"/>
+        </w:rPr>
+        <w:t>8</w:t>
+      </w:r>
+      <w:r>
+        <w:rPr>
+          <w:rStyle w:val="Emphasis"/>
+          <w:rFonts w:asciiTheme="minorHAnsi" w:hAnsiTheme="minorHAnsi" w:cstheme="minorHAnsi"/>
+          <w:sz w:val="22"/>
+          <w:szCs w:val="22"/>
+        </w:rPr>
+        <w:t>-20</w:t>
+      </w:r>
+      <w:r>
+        <w:rPr>
+          <w:rStyle w:val="Emphasis"/>
+          <w:rFonts w:asciiTheme="minorHAnsi" w:hAnsiTheme="minorHAnsi" w:cstheme="minorHAnsi"/>
+          <w:sz w:val="22"/>
+          <w:szCs w:val="22"/>
+        </w:rPr>
+        <w:t>09</w:t>
       </w:r>
     </w:p>
     <w:p>
       <w:r>
-        <w:t>Our build system is rather complex, we have multiple "code generation" steps, multiple JVM languages being used, extra post-compile tasks (obfuscation and encryption) and multiple repositories. The build was designed to be modular via Gradle plugins.</w:t>
+        <w:t>Location: Bell Block, New Plymouth, New Zealand</w:t>
       </w:r>
     </w:p>
     <w:p>
       <w:pPr>
-        <w:pStyle w:val="Heading3"/>
+        <w:pStyle w:val="Heading1"/>
       </w:pPr>
       <w:r>
-        <w:t>Flowsheet Routing</w:t>
-      </w:r>
-      <w:r>
-        <w:br/>
-      </w:r>
-    </w:p>
-    <w:p>
-      <w:r>
-        <w:t>Our users were generating models in other applications, with 2000+ models and connections between them. The routing took place on Swings GUI Thread (EDT) and thus blocked the user from working while it happened. For user-generated projects this could happen on project load and trigger up to 8 hour GUI freezes. Of course, this is not acceptable, thus I moved all routing off the EDT. The largest problem was undo. We had asynchronous edits that had to be managed within Swings very synchronous and sequential undo system.</w:t>
-      </w:r>
-    </w:p>
-    <w:p>
-      <w:pPr>
-        <w:pStyle w:val="Heading3"/>
-      </w:pPr>
-      <w:r>
-        <w:t>2014-2015</w:t>
+        <w:t>Technical</w:t>
       </w:r>
     </w:p>
     <w:p>
@@ -448,37 +1271,29 @@
         <w:pStyle w:val="Heading2"/>
       </w:pPr>
       <w:r>
-        <w:t>Salesman</w:t>
-      </w:r>
-      <w:r>
-        <w:t xml:space="preserve"> / </w:t>
-      </w:r>
-      <w:r>
-        <w:rPr>
-          <w:rStyle w:val="Emphasis"/>
-        </w:rPr>
-        <w:t>Dick Smith Electronics</w:t>
+        <w:t>Operating Systems</w:t>
       </w:r>
     </w:p>
     <w:p>
-      <w:r>
-        <w:t>Location: Palmerston North, New Zealand</w:t>
-      </w:r>
-      <w:r>
-        <w:br/>
-      </w:r>
-      <w:r>
-        <w:br/>
-        <w:t>Although I worked primarily as a salesman at Dick Smith, I also was the most knowledgeable in terms of tech. While I worked I fixed many computers and sped up a number of machines. On the side I also took cash jobs for data migrations from old machines to the new ones.</w:t>
-      </w:r>
-    </w:p>
-    <w:p/>
-    <w:p>
       <w:pPr>
-        <w:pStyle w:val="Heading3"/>
+        <w:jc w:val="both"/>
       </w:pPr>
       <w:r>
-        <w:t>2009-2013</w:t>
+        <w:t xml:space="preserve">I am experienced </w:t>
+      </w:r>
+      <w:r>
+        <w:t xml:space="preserve">with all 3 major operating systems. Linux, OSX and </w:t>
+      </w:r>
+      <w:r>
+        <w:t xml:space="preserve">Windows. I am most experienced with Linux, primarily </w:t>
+      </w:r>
+      <w:proofErr w:type="spellStart"/>
+      <w:r>
+        <w:t>NixOS</w:t>
+      </w:r>
+      <w:proofErr w:type="spellEnd"/>
+      <w:r>
+        <w:t>, and Ubuntu.</w:t>
       </w:r>
     </w:p>
     <w:p>
@@ -486,26 +1301,39 @@
         <w:pStyle w:val="Heading2"/>
       </w:pPr>
       <w:r>
-        <w:t xml:space="preserve">Butchers Assistant and Checkout Operator / </w:t>
-      </w:r>
-      <w:r>
-        <w:rPr>
-          <w:rStyle w:val="Emphasis"/>
-        </w:rPr>
-        <w:t>Countdown Supermarkets</w:t>
-      </w:r>
-    </w:p>
-    <w:p>
-      <w:r>
-        <w:t>Location: The Valley, New Plymouth, New Zealand</w:t>
+        <w:t>Version Control</w:t>
       </w:r>
     </w:p>
     <w:p>
       <w:pPr>
-        <w:pStyle w:val="Heading3"/>
+        <w:jc w:val="both"/>
+        <w:rPr>
+          <w:lang w:eastAsia="ja-JP"/>
+        </w:rPr>
       </w:pPr>
       <w:r>
-        <w:t>2008-2008</w:t>
+        <w:rPr>
+          <w:lang w:eastAsia="ja-JP"/>
+        </w:rPr>
+        <w:t xml:space="preserve">I use git for version control. I am competent with git and have written </w:t>
+      </w:r>
+      <w:r>
+        <w:rPr>
+          <w:lang w:eastAsia="ja-JP"/>
+        </w:rPr>
+        <w:t>many programs interacting with Git repositories</w:t>
+      </w:r>
+      <w:r>
+        <w:rPr>
+          <w:lang w:eastAsia="ja-JP"/>
+        </w:rPr>
+        <w:t>.</w:t>
+      </w:r>
+      <w:r>
+        <w:rPr>
+          <w:lang w:eastAsia="ja-JP"/>
+        </w:rPr>
+        <w:t xml:space="preserve"> I am familiar with git-flow.</w:t>
       </w:r>
     </w:p>
     <w:p>
@@ -513,18 +1341,524 @@
         <w:pStyle w:val="Heading2"/>
       </w:pPr>
       <w:r>
-        <w:t xml:space="preserve">Fruit Harvester / </w:t>
-      </w:r>
-      <w:r>
-        <w:rPr>
-          <w:rStyle w:val="Emphasis"/>
-        </w:rPr>
-        <w:t>Paradise Valley Berry Farm</w:t>
+        <w:t>Languages, Libraries and Skills</w:t>
       </w:r>
     </w:p>
     <w:p>
-      <w:r>
-        <w:t>Location: Bell Block, New Plymouth, New Zealand</w:t>
+      <w:pPr>
+        <w:pStyle w:val="Heading3"/>
+        <w:rPr>
+          <w:b/>
+        </w:rPr>
+      </w:pPr>
+      <w:r>
+        <w:br/>
+      </w:r>
+      <w:r>
+        <w:rPr>
+          <w:b/>
+        </w:rPr>
+        <w:t>Scala</w:t>
+      </w:r>
+    </w:p>
+    <w:p>
+      <w:pPr>
+        <w:jc w:val="both"/>
+      </w:pPr>
+      <w:r>
+        <w:t>I have 6 years Scala experience, 2 and a half in industry. I have given talks and workshops on Scala</w:t>
+      </w:r>
+      <w:r>
+        <w:t>.</w:t>
+      </w:r>
+      <w:r>
+        <w:t xml:space="preserve"> I am very knowledgeable on Scala and its ecosystem.</w:t>
+      </w:r>
+    </w:p>
+    <w:p>
+      <w:pPr>
+        <w:pStyle w:val="Heading3"/>
+        <w:rPr>
+          <w:b/>
+        </w:rPr>
+      </w:pPr>
+      <w:r>
+        <w:rPr>
+          <w:b/>
+        </w:rPr>
+        <w:t>Java</w:t>
+      </w:r>
+    </w:p>
+    <w:p>
+      <w:pPr>
+        <w:jc w:val="both"/>
+      </w:pPr>
+      <w:r>
+        <w:t xml:space="preserve">I have 7 years Java experience, 2 and a half in industry. I am very competent with </w:t>
+      </w:r>
+      <w:r>
+        <w:t>J</w:t>
+      </w:r>
+      <w:r>
+        <w:t>ava and the JVM, spending a lot of time profiling and optimizing at a very low level.</w:t>
+      </w:r>
+    </w:p>
+    <w:p>
+      <w:pPr>
+        <w:pStyle w:val="Heading3"/>
+        <w:rPr>
+          <w:b/>
+          <w:lang w:eastAsia="ja-JP"/>
+        </w:rPr>
+      </w:pPr>
+      <w:r>
+        <w:rPr>
+          <w:b/>
+          <w:lang w:eastAsia="ja-JP"/>
+        </w:rPr>
+        <w:t>Python</w:t>
+      </w:r>
+    </w:p>
+    <w:p>
+      <w:pPr>
+        <w:jc w:val="both"/>
+        <w:rPr>
+          <w:lang w:eastAsia="ja-JP"/>
+        </w:rPr>
+      </w:pPr>
+      <w:r>
+        <w:rPr>
+          <w:lang w:eastAsia="ja-JP"/>
+        </w:rPr>
+        <w:t>I have 5 years Python experience, with a small amount in industry. I use occasionally use Python for small web servers (Django or Flask)</w:t>
+      </w:r>
+      <w:r>
+        <w:rPr>
+          <w:lang w:eastAsia="ja-JP"/>
+        </w:rPr>
+        <w:t xml:space="preserve"> and </w:t>
+      </w:r>
+      <w:r>
+        <w:rPr>
+          <w:lang w:eastAsia="ja-JP"/>
+        </w:rPr>
+        <w:t>command line tooling</w:t>
+      </w:r>
+      <w:r>
+        <w:rPr>
+          <w:lang w:eastAsia="ja-JP"/>
+        </w:rPr>
+        <w:t>.</w:t>
+      </w:r>
+    </w:p>
+    <w:p>
+      <w:pPr>
+        <w:pStyle w:val="Heading3"/>
+        <w:rPr>
+          <w:b/>
+          <w:lang w:eastAsia="ja-JP"/>
+        </w:rPr>
+      </w:pPr>
+      <w:r>
+        <w:rPr>
+          <w:b/>
+          <w:lang w:eastAsia="ja-JP"/>
+        </w:rPr>
+        <w:t>Javascript</w:t>
+      </w:r>
+    </w:p>
+    <w:p>
+      <w:pPr>
+        <w:jc w:val="both"/>
+        <w:rPr>
+          <w:lang w:eastAsia="ja-JP"/>
+        </w:rPr>
+      </w:pPr>
+      <w:r>
+        <w:rPr>
+          <w:lang w:eastAsia="ja-JP"/>
+        </w:rPr>
+        <w:t xml:space="preserve">I've written a lot of </w:t>
+      </w:r>
+      <w:proofErr w:type="spellStart"/>
+      <w:r>
+        <w:rPr>
+          <w:lang w:eastAsia="ja-JP"/>
+        </w:rPr>
+        <w:t>J</w:t>
+      </w:r>
+      <w:r>
+        <w:rPr>
+          <w:lang w:eastAsia="ja-JP"/>
+        </w:rPr>
+        <w:t>ava</w:t>
+      </w:r>
+      <w:r>
+        <w:rPr>
+          <w:lang w:eastAsia="ja-JP"/>
+        </w:rPr>
+        <w:t>s</w:t>
+      </w:r>
+      <w:r>
+        <w:rPr>
+          <w:lang w:eastAsia="ja-JP"/>
+        </w:rPr>
+        <w:t>cript</w:t>
+      </w:r>
+      <w:proofErr w:type="spellEnd"/>
+      <w:r>
+        <w:rPr>
+          <w:lang w:eastAsia="ja-JP"/>
+        </w:rPr>
+        <w:t xml:space="preserve">, mostly during my time at university, I have experience ES5, ES6, Typescript and </w:t>
+      </w:r>
+      <w:proofErr w:type="spellStart"/>
+      <w:r>
+        <w:rPr>
+          <w:lang w:eastAsia="ja-JP"/>
+        </w:rPr>
+        <w:t>Coffee</w:t>
+      </w:r>
+      <w:r>
+        <w:rPr>
+          <w:lang w:eastAsia="ja-JP"/>
+        </w:rPr>
+        <w:t>s</w:t>
+      </w:r>
+      <w:r>
+        <w:rPr>
+          <w:lang w:eastAsia="ja-JP"/>
+        </w:rPr>
+        <w:t>cript</w:t>
+      </w:r>
+      <w:proofErr w:type="spellEnd"/>
+      <w:r>
+        <w:rPr>
+          <w:lang w:eastAsia="ja-JP"/>
+        </w:rPr>
+        <w:t xml:space="preserve">. I've also written code in AngularJS, Angular and React, using tools such as NPM, Bower, Gulp and </w:t>
+      </w:r>
+      <w:proofErr w:type="spellStart"/>
+      <w:r>
+        <w:rPr>
+          <w:lang w:eastAsia="ja-JP"/>
+        </w:rPr>
+        <w:t>Webkit</w:t>
+      </w:r>
+      <w:proofErr w:type="spellEnd"/>
+      <w:r>
+        <w:rPr>
+          <w:lang w:eastAsia="ja-JP"/>
+        </w:rPr>
+        <w:t>.</w:t>
+      </w:r>
+    </w:p>
+    <w:p>
+      <w:pPr>
+        <w:pStyle w:val="Heading3"/>
+        <w:rPr>
+          <w:b/>
+          <w:lang w:eastAsia="ja-JP"/>
+        </w:rPr>
+      </w:pPr>
+      <w:r>
+        <w:rPr>
+          <w:b/>
+          <w:lang w:eastAsia="ja-JP"/>
+        </w:rPr>
+        <w:t>Category theory</w:t>
+      </w:r>
+    </w:p>
+    <w:p>
+      <w:pPr>
+        <w:jc w:val="both"/>
+        <w:rPr>
+          <w:lang w:eastAsia="ja-JP"/>
+        </w:rPr>
+      </w:pPr>
+      <w:r>
+        <w:rPr>
+          <w:lang w:eastAsia="ja-JP"/>
+        </w:rPr>
+        <w:t>I recently learnt basic</w:t>
+      </w:r>
+      <w:r>
+        <w:rPr>
+          <w:lang w:eastAsia="ja-JP"/>
+        </w:rPr>
+        <w:t xml:space="preserve"> category theory. </w:t>
+      </w:r>
+      <w:r>
+        <w:rPr>
+          <w:lang w:eastAsia="ja-JP"/>
+        </w:rPr>
+        <w:t xml:space="preserve">This </w:t>
+      </w:r>
+      <w:r>
+        <w:rPr>
+          <w:lang w:eastAsia="ja-JP"/>
+        </w:rPr>
+        <w:t xml:space="preserve">helped me understand programming from a </w:t>
+      </w:r>
+      <w:r>
+        <w:rPr>
+          <w:lang w:eastAsia="ja-JP"/>
+        </w:rPr>
+        <w:t>mathematical</w:t>
+      </w:r>
+      <w:r>
+        <w:rPr>
+          <w:lang w:eastAsia="ja-JP"/>
+        </w:rPr>
+        <w:t xml:space="preserve"> perspective. </w:t>
+      </w:r>
+      <w:r>
+        <w:rPr>
+          <w:lang w:eastAsia="ja-JP"/>
+        </w:rPr>
+        <w:t>I wanted to develop an understanding the Free Monads and Natural Transformations. I still want to do far more research into this field</w:t>
+      </w:r>
+      <w:r>
+        <w:rPr>
+          <w:lang w:eastAsia="ja-JP"/>
+        </w:rPr>
+        <w:t>.</w:t>
+      </w:r>
+    </w:p>
+    <w:p>
+      <w:pPr>
+        <w:pStyle w:val="Heading3"/>
+        <w:rPr>
+          <w:b/>
+          <w:lang w:eastAsia="ja-JP"/>
+        </w:rPr>
+      </w:pPr>
+      <w:r>
+        <w:rPr>
+          <w:b/>
+          <w:lang w:eastAsia="ja-JP"/>
+        </w:rPr>
+        <w:lastRenderedPageBreak/>
+        <w:t>Functional Programming</w:t>
+      </w:r>
+    </w:p>
+    <w:p>
+      <w:pPr>
+        <w:jc w:val="both"/>
+        <w:rPr>
+          <w:lang w:eastAsia="ja-JP"/>
+        </w:rPr>
+      </w:pPr>
+      <w:r>
+        <w:rPr>
+          <w:lang w:eastAsia="ja-JP"/>
+        </w:rPr>
+        <w:t xml:space="preserve">I am learning more about functional programming all the time. I apply this knowledge to all programming fields, not just </w:t>
+      </w:r>
+      <w:r>
+        <w:rPr>
+          <w:lang w:eastAsia="ja-JP"/>
+        </w:rPr>
+        <w:t xml:space="preserve">in </w:t>
+      </w:r>
+      <w:r>
+        <w:rPr>
+          <w:lang w:eastAsia="ja-JP"/>
+        </w:rPr>
+        <w:t>functional programming languages.</w:t>
+      </w:r>
+    </w:p>
+    <w:p>
+      <w:pPr>
+        <w:pStyle w:val="Heading3"/>
+        <w:rPr>
+          <w:b/>
+          <w:lang w:eastAsia="ja-JP"/>
+        </w:rPr>
+      </w:pPr>
+      <w:r>
+        <w:rPr>
+          <w:b/>
+          <w:lang w:eastAsia="ja-JP"/>
+        </w:rPr>
+        <w:t>Testing</w:t>
+      </w:r>
+    </w:p>
+    <w:p>
+      <w:pPr>
+        <w:jc w:val="both"/>
+        <w:rPr>
+          <w:lang w:eastAsia="ja-JP"/>
+        </w:rPr>
+      </w:pPr>
+      <w:r>
+        <w:rPr>
+          <w:lang w:eastAsia="ja-JP"/>
+        </w:rPr>
+        <w:t>I’m competent with all testing and use different testing methods depending on the situation. My knowledge covers Unit testing, Integration testing, Interactive testing, Acceptance testing and benchmarking.</w:t>
+      </w:r>
+    </w:p>
+    <w:p>
+      <w:pPr>
+        <w:pStyle w:val="Heading3"/>
+        <w:rPr>
+          <w:b/>
+          <w:lang w:eastAsia="ja-JP"/>
+        </w:rPr>
+      </w:pPr>
+      <w:r>
+        <w:rPr>
+          <w:b/>
+          <w:lang w:eastAsia="ja-JP"/>
+        </w:rPr>
+        <w:t>Code Review</w:t>
+      </w:r>
+    </w:p>
+    <w:p>
+      <w:pPr>
+        <w:jc w:val="both"/>
+        <w:rPr>
+          <w:lang w:eastAsia="ja-JP"/>
+        </w:rPr>
+      </w:pPr>
+      <w:r>
+        <w:rPr>
+          <w:lang w:eastAsia="ja-JP"/>
+        </w:rPr>
+        <w:t xml:space="preserve">I am experienced with code review, both on </w:t>
+      </w:r>
+      <w:proofErr w:type="spellStart"/>
+      <w:r>
+        <w:rPr>
+          <w:lang w:eastAsia="ja-JP"/>
+        </w:rPr>
+        <w:t>Github</w:t>
+      </w:r>
+      <w:proofErr w:type="spellEnd"/>
+      <w:r>
+        <w:rPr>
+          <w:lang w:eastAsia="ja-JP"/>
+        </w:rPr>
+        <w:t xml:space="preserve"> for reviewing pull requests, and Gerrit for internal code review.</w:t>
+      </w:r>
+    </w:p>
+    <w:p>
+      <w:pPr>
+        <w:pStyle w:val="Heading3"/>
+        <w:rPr>
+          <w:b/>
+          <w:lang w:eastAsia="ja-JP"/>
+        </w:rPr>
+      </w:pPr>
+      <w:r>
+        <w:rPr>
+          <w:b/>
+        </w:rPr>
+        <w:t>IDE’s and Editors</w:t>
+      </w:r>
+    </w:p>
+    <w:p>
+      <w:pPr>
+        <w:pStyle w:val="ListParagraph"/>
+        <w:numPr>
+          <w:ilvl w:val="0"/>
+          <w:numId w:val="17"/>
+        </w:numPr>
+        <w:rPr>
+          <w:lang w:eastAsia="ja-JP"/>
+        </w:rPr>
+      </w:pPr>
+      <w:proofErr w:type="spellStart"/>
+      <w:r>
+        <w:rPr>
+          <w:lang w:eastAsia="ja-JP"/>
+        </w:rPr>
+        <w:t>Intellij</w:t>
+      </w:r>
+      <w:proofErr w:type="spellEnd"/>
+      <w:r>
+        <w:rPr>
+          <w:lang w:eastAsia="ja-JP"/>
+        </w:rPr>
+        <w:t xml:space="preserve"> IDEA</w:t>
+      </w:r>
+    </w:p>
+    <w:p>
+      <w:pPr>
+        <w:pStyle w:val="ListParagraph"/>
+        <w:numPr>
+          <w:ilvl w:val="0"/>
+          <w:numId w:val="17"/>
+        </w:numPr>
+        <w:rPr>
+          <w:lang w:eastAsia="ja-JP"/>
+        </w:rPr>
+      </w:pPr>
+      <w:proofErr w:type="spellStart"/>
+      <w:r>
+        <w:rPr>
+          <w:lang w:eastAsia="ja-JP"/>
+        </w:rPr>
+        <w:t>Pycharm</w:t>
+      </w:r>
+      <w:proofErr w:type="spellEnd"/>
+    </w:p>
+    <w:p>
+      <w:pPr>
+        <w:pStyle w:val="ListParagraph"/>
+        <w:numPr>
+          <w:ilvl w:val="0"/>
+          <w:numId w:val="17"/>
+        </w:numPr>
+        <w:rPr>
+          <w:lang w:eastAsia="ja-JP"/>
+        </w:rPr>
+      </w:pPr>
+      <w:proofErr w:type="spellStart"/>
+      <w:r>
+        <w:rPr>
+          <w:lang w:eastAsia="ja-JP"/>
+        </w:rPr>
+        <w:t>Webstorm</w:t>
+      </w:r>
+      <w:proofErr w:type="spellEnd"/>
+    </w:p>
+    <w:p>
+      <w:pPr>
+        <w:pStyle w:val="ListParagraph"/>
+        <w:numPr>
+          <w:ilvl w:val="0"/>
+          <w:numId w:val="17"/>
+        </w:numPr>
+        <w:rPr>
+          <w:lang w:eastAsia="ja-JP"/>
+        </w:rPr>
+      </w:pPr>
+      <w:proofErr w:type="spellStart"/>
+      <w:r>
+        <w:rPr>
+          <w:lang w:eastAsia="ja-JP"/>
+        </w:rPr>
+        <w:t>VsCode</w:t>
+      </w:r>
+      <w:proofErr w:type="spellEnd"/>
+    </w:p>
+    <w:p>
+      <w:pPr>
+        <w:pStyle w:val="ListParagraph"/>
+        <w:numPr>
+          <w:ilvl w:val="0"/>
+          <w:numId w:val="17"/>
+        </w:numPr>
+        <w:rPr>
+          <w:lang w:eastAsia="ja-JP"/>
+        </w:rPr>
+      </w:pPr>
+      <w:r>
+        <w:rPr>
+          <w:lang w:eastAsia="ja-JP"/>
+        </w:rPr>
+        <w:t>Atom</w:t>
       </w:r>
     </w:p>
     <w:p>
@@ -532,465 +1866,111 @@
         <w:pStyle w:val="Heading1"/>
       </w:pPr>
       <w:r>
-        <w:t>Technical</w:t>
+        <w:t>Conf</w:t>
+      </w:r>
+      <w:r>
+        <w:t>e</w:t>
+      </w:r>
+      <w:r>
+        <w:t>rences</w:t>
+      </w:r>
+    </w:p>
+    <w:p>
+      <w:pPr>
+        <w:pStyle w:val="ListParagraph"/>
+        <w:numPr>
+          <w:ilvl w:val="0"/>
+          <w:numId w:val="20"/>
+        </w:numPr>
+        <w:jc w:val="both"/>
+      </w:pPr>
+      <w:proofErr w:type="spellStart"/>
+      <w:r>
+        <w:t>Kiwicon</w:t>
+      </w:r>
+      <w:proofErr w:type="spellEnd"/>
+      <w:r>
+        <w:t xml:space="preserve"> X</w:t>
+      </w:r>
+    </w:p>
+    <w:p>
+      <w:pPr>
+        <w:pStyle w:val="ListParagraph"/>
+        <w:numPr>
+          <w:ilvl w:val="0"/>
+          <w:numId w:val="20"/>
+        </w:numPr>
+        <w:jc w:val="both"/>
+      </w:pPr>
+      <w:r>
+        <w:t xml:space="preserve">2x </w:t>
+      </w:r>
+      <w:r>
+        <w:t xml:space="preserve">Kiwi </w:t>
+      </w:r>
+      <w:proofErr w:type="spellStart"/>
+      <w:r>
+        <w:t>Pycon</w:t>
+      </w:r>
+      <w:proofErr w:type="spellEnd"/>
+    </w:p>
+    <w:p>
+      <w:pPr>
+        <w:pStyle w:val="ListParagraph"/>
+        <w:numPr>
+          <w:ilvl w:val="0"/>
+          <w:numId w:val="20"/>
+        </w:numPr>
+        <w:jc w:val="both"/>
+      </w:pPr>
+      <w:proofErr w:type="spellStart"/>
+      <w:r>
+        <w:t>NZJSCon</w:t>
+      </w:r>
+      <w:proofErr w:type="spellEnd"/>
+    </w:p>
+    <w:p>
+      <w:pPr>
+        <w:pStyle w:val="ListParagraph"/>
+        <w:numPr>
+          <w:ilvl w:val="0"/>
+          <w:numId w:val="20"/>
+        </w:numPr>
+        <w:jc w:val="both"/>
+      </w:pPr>
+      <w:r>
+        <w:t>linux.conf.au 2018</w:t>
       </w:r>
     </w:p>
     <w:p>
       <w:pPr>
         <w:pStyle w:val="Heading1"/>
       </w:pPr>
+      <w:r>
+        <w:t>Community</w:t>
+      </w:r>
+    </w:p>
+    <w:p>
+      <w:pPr>
+        <w:jc w:val="both"/>
+      </w:pPr>
+      <w:r>
+        <w:t>I attend as many talks and events as possible, via Massey University, IT Professionals of New Zealand (ITPNZ) or the Palmerston North Software Development Meetup Group. Once I have arrived in Cairns I will be joining IT Professionals Australia. I have also given a talk and workshop for Scala to around 30 people at the meetup group.</w:t>
+      </w:r>
+    </w:p>
+    <w:p>
+      <w:pPr>
+        <w:pStyle w:val="Heading1"/>
+      </w:pPr>
+      <w:r>
+        <w:t>Education</w:t>
+      </w:r>
     </w:p>
     <w:p>
       <w:pPr>
         <w:pStyle w:val="Heading2"/>
       </w:pPr>
       <w:r>
-        <w:t>Operating Systems</w:t>
-      </w:r>
-    </w:p>
-    <w:p>
-      <w:r>
-        <w:t>I prefer Unix based systems for general development, usually one of NixOS, Ubuntu, Fedora or OSX.</w:t>
-      </w:r>
-    </w:p>
-    <w:p>
-      <w:pPr>
-        <w:pStyle w:val="Heading2"/>
-      </w:pPr>
-      <w:r>
-        <w:t>Version Control</w:t>
-      </w:r>
-    </w:p>
-    <w:p>
-      <w:pPr>
-        <w:rPr>
-          <w:lang w:eastAsia="ja-JP"/>
-        </w:rPr>
-      </w:pPr>
-      <w:r>
-        <w:rPr>
-          <w:lang w:eastAsia="ja-JP"/>
-        </w:rPr>
-        <w:t>I exclusively use git for version control. I am very competent with git and have written a number of internal scripts for it.</w:t>
-      </w:r>
-      <w:r>
-        <w:rPr>
-          <w:lang w:eastAsia="ja-JP"/>
-        </w:rPr>
-        <w:t xml:space="preserve"> I’m an advocate of git-flow and prefer normally rebase then merge –no-ff to retain a linear history.</w:t>
-      </w:r>
-    </w:p>
-    <w:p>
-      <w:pPr>
-        <w:pStyle w:val="Heading2"/>
-      </w:pPr>
-      <w:r>
-        <w:t>Languages, Libraries and Skills</w:t>
-      </w:r>
-    </w:p>
-    <w:p>
-      <w:pPr>
-        <w:pStyle w:val="Heading3"/>
-      </w:pPr>
-      <w:r>
-        <w:br/>
-        <w:t>Scala</w:t>
-      </w:r>
-    </w:p>
-    <w:p>
-      <w:r>
-        <w:t>I have been writing Scala code since 2012, working with it in industry for the past 2 years. I consider myself an advanced Scala user and have given talks on Scala before. Most of my open source work has been creating and/or contributing to Scala libraries. I've a large number of Scala libraries, but most commonly Cats, Monix, Circe and Scalameta.</w:t>
-      </w:r>
-    </w:p>
-    <w:p>
-      <w:pPr>
-        <w:pStyle w:val="Heading3"/>
-      </w:pPr>
-      <w:r>
-        <w:t>Java</w:t>
-      </w:r>
-    </w:p>
-    <w:p>
-      <w:r>
-        <w:t>Java was the first language I learnt. Self taught while I was at high school I have been writing Java code since 2011. A large portion of the codebase I work in is Java and I consider myself an advanced Java user.</w:t>
-      </w:r>
-    </w:p>
-    <w:p>
-      <w:pPr>
-        <w:pStyle w:val="Heading3"/>
-        <w:rPr>
-          <w:lang w:eastAsia="ja-JP"/>
-        </w:rPr>
-      </w:pPr>
-      <w:r>
-        <w:rPr>
-          <w:lang w:eastAsia="ja-JP"/>
-        </w:rPr>
-        <w:t>Python</w:t>
-      </w:r>
-    </w:p>
-    <w:p>
-      <w:pPr>
-        <w:rPr>
-          <w:lang w:eastAsia="ja-JP"/>
-        </w:rPr>
-      </w:pPr>
-      <w:r>
-        <w:rPr>
-          <w:lang w:eastAsia="ja-JP"/>
-        </w:rPr>
-        <w:t>I use Python mostly for scripting and web scraping. I've attended multiple Kiwi Pycons and always enjoyed the friendliness of the Python community.</w:t>
-      </w:r>
-    </w:p>
-    <w:p>
-      <w:pPr>
-        <w:pStyle w:val="Heading3"/>
-        <w:rPr>
-          <w:lang w:eastAsia="ja-JP"/>
-        </w:rPr>
-      </w:pPr>
-      <w:r>
-        <w:rPr>
-          <w:lang w:eastAsia="ja-JP"/>
-        </w:rPr>
-        <w:t>Javascript</w:t>
-      </w:r>
-    </w:p>
-    <w:p>
-      <w:pPr>
-        <w:rPr>
-          <w:lang w:eastAsia="ja-JP"/>
-        </w:rPr>
-      </w:pPr>
-      <w:r>
-        <w:rPr>
-          <w:lang w:eastAsia="ja-JP"/>
-        </w:rPr>
-        <w:t>I've written a lot of javascript, mostly during my time at university, I have experience ES5, ES6, Typescript and Coffeescript. I've also written code in AngularJS, Angular and React, using tools such as NPM, Bower, Gulp and Webkit.</w:t>
-      </w:r>
-    </w:p>
-    <w:p>
-      <w:pPr>
-        <w:pStyle w:val="Heading3"/>
-        <w:rPr>
-          <w:lang w:eastAsia="ja-JP"/>
-        </w:rPr>
-      </w:pPr>
-      <w:r>
-        <w:rPr>
-          <w:lang w:eastAsia="ja-JP"/>
-        </w:rPr>
-        <w:t>Antlr 4</w:t>
-      </w:r>
-    </w:p>
-    <w:p>
-      <w:pPr>
-        <w:rPr>
-          <w:lang w:eastAsia="ja-JP"/>
-        </w:rPr>
-      </w:pPr>
-      <w:r>
-        <w:rPr>
-          <w:lang w:eastAsia="ja-JP"/>
-        </w:rPr>
-        <w:t>A large portion of my work recently has been writing ANTLR4 Grammars, a Scala AST to go with them and ensuring performance has been optimal. Due to this, I've subclassed and replaced large portions of the ANTLR code as it was non-optimal, generating far too much garbage for our uses.</w:t>
-      </w:r>
-    </w:p>
-    <w:p>
-      <w:pPr>
-        <w:rPr>
-          <w:lang w:eastAsia="ja-JP"/>
-        </w:rPr>
-      </w:pPr>
-    </w:p>
-    <w:p>
-      <w:pPr>
-        <w:pStyle w:val="Heading3"/>
-        <w:rPr>
-          <w:lang w:eastAsia="ja-JP"/>
-        </w:rPr>
-      </w:pPr>
-      <w:r>
-        <w:rPr>
-          <w:lang w:eastAsia="ja-JP"/>
-        </w:rPr>
-        <w:t>Ansible</w:t>
-      </w:r>
-    </w:p>
-    <w:p>
-      <w:pPr>
-        <w:rPr>
-          <w:lang w:eastAsia="ja-JP"/>
-        </w:rPr>
-      </w:pPr>
-      <w:r>
-        <w:rPr>
-          <w:lang w:eastAsia="ja-JP"/>
-        </w:rPr>
-        <w:t>I have written multiple sets of Ansible scripts, for provisioning build machines and setting up dev environments.</w:t>
-      </w:r>
-    </w:p>
-    <w:p>
-      <w:pPr>
-        <w:pStyle w:val="Heading3"/>
-        <w:rPr>
-          <w:lang w:eastAsia="ja-JP"/>
-        </w:rPr>
-      </w:pPr>
-      <w:r>
-        <w:rPr>
-          <w:lang w:eastAsia="ja-JP"/>
-        </w:rPr>
-        <w:t>Gradle</w:t>
-      </w:r>
-    </w:p>
-    <w:p>
-      <w:pPr>
-        <w:rPr>
-          <w:lang w:eastAsia="ja-JP"/>
-        </w:rPr>
-      </w:pPr>
-      <w:r>
-        <w:rPr>
-          <w:lang w:eastAsia="ja-JP"/>
-        </w:rPr>
-        <w:t>Due to being in charge of the Maven =&gt; Gradle porting of our build system at work, I have become a competent Gradle/Groovy developer.</w:t>
-      </w:r>
-    </w:p>
-    <w:p>
-      <w:pPr>
-        <w:pStyle w:val="Heading3"/>
-        <w:rPr>
-          <w:lang w:eastAsia="ja-JP"/>
-        </w:rPr>
-      </w:pPr>
-      <w:r>
-        <w:rPr>
-          <w:lang w:eastAsia="ja-JP"/>
-        </w:rPr>
-        <w:t>Category theory</w:t>
-      </w:r>
-    </w:p>
-    <w:p>
-      <w:pPr>
-        <w:rPr>
-          <w:lang w:eastAsia="ja-JP"/>
-        </w:rPr>
-      </w:pPr>
-      <w:r>
-        <w:rPr>
-          <w:lang w:eastAsia="ja-JP"/>
-        </w:rPr>
-        <w:t xml:space="preserve">In 2017 </w:t>
-      </w:r>
-      <w:r>
-        <w:rPr>
-          <w:lang w:eastAsia="ja-JP"/>
-        </w:rPr>
-        <w:t>I taught myself basic category theory. I wanted to get a ground up understanding of category theory so that when working with the Cats library, I could understand the reasoning and terminology. In particular, I wanted to develop an understanding the Free Monads and Natural Transformations. I still want to do far more research into this field and personally believe it should be part of every Computer Science curriculum globally.</w:t>
-      </w:r>
-    </w:p>
-    <w:p>
-      <w:pPr>
-        <w:pStyle w:val="Heading3"/>
-        <w:rPr>
-          <w:lang w:eastAsia="ja-JP"/>
-        </w:rPr>
-      </w:pPr>
-      <w:r>
-        <w:rPr>
-          <w:lang w:eastAsia="ja-JP"/>
-        </w:rPr>
-        <w:t>Functional Programming</w:t>
-      </w:r>
-    </w:p>
-    <w:p>
-      <w:pPr>
-        <w:rPr>
-          <w:lang w:eastAsia="ja-JP"/>
-        </w:rPr>
-      </w:pPr>
-      <w:r>
-        <w:rPr>
-          <w:lang w:eastAsia="ja-JP"/>
-        </w:rPr>
-        <w:t xml:space="preserve">I believe that Functional Programming is a far too common of a phrase these days, when a lot of people mean "programming with functions". Functional programming is not just about having functions representable at the type level. I use purely immutable data structures and try to be as pure as possible, handling effects at the type level, where it does not affect Readability, Maintainability or Performance. I can proudly say that I have not deliberately used the keyword "null" in </w:t>
-      </w:r>
-      <w:r>
-        <w:rPr>
-          <w:lang w:eastAsia="ja-JP"/>
-        </w:rPr>
-        <w:t>any green</w:t>
-      </w:r>
-      <w:r>
-        <w:rPr>
-          <w:lang w:eastAsia="ja-JP"/>
-        </w:rPr>
-        <w:t xml:space="preserve"> code, for well over a year.</w:t>
-      </w:r>
-    </w:p>
-    <w:p>
-      <w:pPr>
-        <w:pStyle w:val="Heading2"/>
-      </w:pPr>
-      <w:r>
-        <w:t>IDE’s and Editors</w:t>
-      </w:r>
-    </w:p>
-    <w:p>
-      <w:pPr>
-        <w:pStyle w:val="Heading2"/>
-      </w:pPr>
-    </w:p>
-    <w:p>
-      <w:pPr>
-        <w:pStyle w:val="Heading3"/>
-      </w:pPr>
-      <w:r>
-        <w:t>IntelliJ IDEA</w:t>
-      </w:r>
-    </w:p>
-    <w:p>
-      <w:r>
-        <w:t>I use IntelliJ every day for most development. For Java specifically, I struggle to see a reason to use anything else.</w:t>
-      </w:r>
-    </w:p>
-    <w:p>
-      <w:pPr>
-        <w:pStyle w:val="Heading3"/>
-      </w:pPr>
-      <w:r>
-        <w:t>Webstorm</w:t>
-      </w:r>
-    </w:p>
-    <w:p>
-      <w:r>
-        <w:t>Go to for Web development, although I do not feel an IDE is anywhere near as useful for web dev as it is for Java dev, I occasionally use a text editor instead.</w:t>
-      </w:r>
-    </w:p>
-    <w:p>
-      <w:pPr>
-        <w:pStyle w:val="Heading3"/>
-      </w:pPr>
-      <w:r>
-        <w:t>Atom</w:t>
-      </w:r>
-    </w:p>
-    <w:p>
-      <w:r>
-        <w:t>My usual text editor, I use it quite a bit for web development as well.</w:t>
-      </w:r>
-    </w:p>
-    <w:p>
-      <w:pPr>
-        <w:pStyle w:val="Heading3"/>
-      </w:pPr>
-      <w:r>
-        <w:t>Gedit</w:t>
-      </w:r>
-    </w:p>
-    <w:p>
-      <w:r>
-        <w:t>I use Gedit for Git related work. Atom starts too slow and I have not yet spent enough time with Vim to use that.</w:t>
-      </w:r>
-    </w:p>
-    <w:p>
-      <w:pPr>
-        <w:pStyle w:val="Heading2"/>
-        <w:rPr>
-          <w:sz w:val="20"/>
-          <w:szCs w:val="20"/>
-        </w:rPr>
-      </w:pPr>
-      <w:r>
-        <w:t>Profilers</w:t>
-      </w:r>
-    </w:p>
-    <w:p>
-      <w:pPr>
-        <w:pStyle w:val="Heading3"/>
-      </w:pPr>
-      <w:r>
-        <w:t>Yourkit</w:t>
-      </w:r>
-    </w:p>
-    <w:p>
-      <w:r>
-        <w:t>I would recommend Yourkit to anyone, Yourkit makes optimizing code a breeze.</w:t>
-      </w:r>
-    </w:p>
-    <w:p>
-      <w:pPr>
-        <w:pStyle w:val="Heading3"/>
-      </w:pPr>
-      <w:r>
-        <w:t>VisualVM</w:t>
-      </w:r>
-    </w:p>
-    <w:p>
-      <w:r>
-        <w:t>I stopped using VisualVM after we purchased Yourkit. Yourkit really is far superior here.</w:t>
-      </w:r>
-    </w:p>
-    <w:p>
-      <w:pPr>
-        <w:rPr>
-          <w:lang w:eastAsia="ja-JP"/>
-        </w:rPr>
-      </w:pPr>
-    </w:p>
-    <w:p>
-      <w:pPr>
-        <w:rPr>
-          <w:lang w:eastAsia="ja-JP"/>
-        </w:rPr>
-      </w:pPr>
-    </w:p>
-    <w:p>
-      <w:pPr>
-        <w:pStyle w:val="Heading1"/>
-      </w:pPr>
-      <w:r>
-        <w:t>Conf</w:t>
-      </w:r>
-      <w:r>
-        <w:t>e</w:t>
-      </w:r>
-      <w:r>
-        <w:t>rences</w:t>
-      </w:r>
-    </w:p>
-    <w:p>
-      <w:r>
-        <w:t>Attending as many conferences as possible I enjoy networking and learning how the industry is evolving. I have been to multiple conferences including Kiwi Pycon, Kiwicon X and NZJSCon. One of my highlights was presenting a lightning talk on GitPython at Kiwi Pycon, Dunedin. I also recently attended LCA 2018 in Sydney, Australia.</w:t>
-      </w:r>
-    </w:p>
-    <w:p>
-      <w:pPr>
-        <w:pStyle w:val="Heading1"/>
-      </w:pPr>
-      <w:r>
-        <w:t>Community</w:t>
-      </w:r>
-    </w:p>
-    <w:p>
-      <w:r>
-        <w:t>I attend as many talks and events as possible, via Massey University, IT Professionals of New Zealand (ITPNZ) or the Palmerston North Software Development Meetup Group. Once I have arrived in Cairns I will be joining IT Professionals Australia. I have also given a talk and workshop for Scala to around 30 people at the meetup group.</w:t>
-      </w:r>
-    </w:p>
-    <w:p>
-      <w:pPr>
-        <w:pStyle w:val="Heading1"/>
-      </w:pPr>
-      <w:r>
-        <w:t>Education</w:t>
-      </w:r>
-    </w:p>
-    <w:p>
-      <w:pPr>
-        <w:pStyle w:val="Heading2"/>
-      </w:pPr>
-      <w:r>
         <w:t>Bachelor of Information Science</w:t>
       </w:r>
       <w:r>
@@ -1004,15 +1984,34 @@
       </w:r>
     </w:p>
     <w:p>
-      <w:r>
-        <w:t>I completed my compulsories complete in 2015, finishing the course 1 paper at a time while working.</w:t>
+      <w:bookmarkStart w:id="0" w:name="_GoBack"/>
+      <w:r>
+        <w:t xml:space="preserve">I completed my compulsories complete in 2015, </w:t>
+      </w:r>
+      <w:r>
+        <w:t xml:space="preserve">and currently </w:t>
+      </w:r>
+      <w:r>
+        <w:t xml:space="preserve">finishing </w:t>
+      </w:r>
+      <w:r>
+        <w:t xml:space="preserve">electives </w:t>
+      </w:r>
+      <w:r>
+        <w:t>1 paper at a time while working.</w:t>
       </w:r>
       <w:r>
         <w:br/>
       </w:r>
+      <w:bookmarkEnd w:id="0"/>
       <w:r>
         <w:br/>
-        <w:t>My best results are:</w:t>
+      </w:r>
+      <w:r>
+        <w:t>A selection of results are</w:t>
+      </w:r>
+      <w:r>
+        <w:t>:</w:t>
       </w:r>
     </w:p>
     <w:p>
@@ -1093,35 +2092,18 @@
     </w:p>
     <w:p>
       <w:pPr>
-        <w:pStyle w:val="Heading2"/>
+        <w:pStyle w:val="Heading1"/>
       </w:pPr>
       <w:r>
-        <w:t xml:space="preserve">NCEA Level 3 </w:t>
-      </w:r>
-      <w:r>
-        <w:t xml:space="preserve">/ </w:t>
-      </w:r>
-      <w:r>
-        <w:rPr>
-          <w:rStyle w:val="Emphasis"/>
-        </w:rPr>
-        <w:t>New Plymouth Boys’ High School</w:t>
+        <w:lastRenderedPageBreak/>
+        <w:t>References</w:t>
       </w:r>
     </w:p>
     <w:p>
-      <w:pPr>
-        <w:pStyle w:val="Heading1"/>
-      </w:pPr>
-      <w:r>
-        <w:t>References</w:t>
+      <w:r>
+        <w:t>Personal phone numbers for references available on request</w:t>
       </w:r>
     </w:p>
-    <w:p>
-      <w:r>
-        <w:t>Personal phone numbers for references available on request</w:t>
-      </w:r>
-    </w:p>
-    <w:p/>
     <w:p>
       <w:pPr>
         <w:pStyle w:val="Heading2"/>
@@ -1157,12 +2139,21 @@
       <w:r>
         <w:br/>
       </w:r>
+      <w:proofErr w:type="spellStart"/>
       <w:r>
         <w:rPr>
           <w:b/>
           <w:bCs/>
         </w:rPr>
-        <w:t>Timezone:</w:t>
+        <w:t>Timezone</w:t>
+      </w:r>
+      <w:proofErr w:type="spellEnd"/>
+      <w:r>
+        <w:rPr>
+          <w:b/>
+          <w:bCs/>
+        </w:rPr>
+        <w:t>:</w:t>
       </w:r>
       <w:r>
         <w:t> New Zealand Standard Time (NZST - UTC+13) </w:t>
@@ -1179,11 +2170,6 @@
       </w:r>
       <w:r>
         <w:t> duaneg@psenterprise.com </w:t>
-      </w:r>
-    </w:p>
-    <w:p>
-      <w:r>
-        <w:t>Duane is my current boss. He has worked for PSE for 14+ years. Currently heads on the NLE project. Ask Duane any technical questions about my Scala knowledge and/or involvement in NLE.</w:t>
       </w:r>
     </w:p>
     <w:p>
@@ -1195,9 +2181,13 @@
         </w:rPr>
       </w:pPr>
       <w:r>
-        <w:lastRenderedPageBreak/>
-        <w:t>Luke Usherwood</w:t>
-      </w:r>
+        <w:t xml:space="preserve">Luke </w:t>
+      </w:r>
+      <w:proofErr w:type="spellStart"/>
+      <w:r>
+        <w:t>Usherwood</w:t>
+      </w:r>
+      <w:proofErr w:type="spellEnd"/>
     </w:p>
     <w:p>
       <w:r>
@@ -1226,12 +2216,21 @@
       <w:r>
         <w:br/>
       </w:r>
+      <w:proofErr w:type="spellStart"/>
       <w:r>
         <w:rPr>
           <w:b/>
           <w:bCs/>
         </w:rPr>
-        <w:t>Timezone:</w:t>
+        <w:t>Timezone</w:t>
+      </w:r>
+      <w:proofErr w:type="spellEnd"/>
+      <w:r>
+        <w:rPr>
+          <w:b/>
+          <w:bCs/>
+        </w:rPr>
+        <w:t>:</w:t>
       </w:r>
       <w:r>
         <w:t> Central European Time (CET - UTC+1) </w:t>
@@ -1248,11 +2247,6 @@
       </w:r>
       <w:r>
         <w:t> lukeu@psenterprise.com </w:t>
-      </w:r>
-    </w:p>
-    <w:p>
-      <w:r>
-        <w:t>Luke worked for a short time in New Zealand when I first started. He has since moved back to Hungary. Ask Luke any technical questions about the flowsheeting work I have done. He also has worked on NLE and I send a lot of code reviews his way.</w:t>
       </w:r>
     </w:p>
     <w:p>
@@ -1294,12 +2288,21 @@
       <w:r>
         <w:br/>
       </w:r>
+      <w:proofErr w:type="spellStart"/>
       <w:r>
         <w:rPr>
           <w:b/>
           <w:bCs/>
         </w:rPr>
-        <w:t>Timezone:</w:t>
+        <w:t>Timezone</w:t>
+      </w:r>
+      <w:proofErr w:type="spellEnd"/>
+      <w:r>
+        <w:rPr>
+          <w:b/>
+          <w:bCs/>
+        </w:rPr>
+        <w:t>:</w:t>
       </w:r>
       <w:r>
         <w:t> Greenwich Mean Time (GMT - UTC+0) </w:t>
@@ -1329,11 +2332,6 @@
       </w:r>
       <w:r>
         <w:t> +44 20 8563 0888</w:t>
-      </w:r>
-    </w:p>
-    <w:p>
-      <w:r>
-        <w:t>Andrew is the Head of Software Development. If you wish to know any non-technical information about how I have worked with PSE and how well I work remotely, feel free to ask him.</w:t>
       </w:r>
     </w:p>
     <w:p>
@@ -1375,23 +2373,26 @@
       <w:r>
         <w:br/>
       </w:r>
+      <w:proofErr w:type="spellStart"/>
       <w:r>
         <w:rPr>
           <w:b/>
           <w:bCs/>
         </w:rPr>
-        <w:t>Timezone:</w:t>
+        <w:t>Timezone</w:t>
+      </w:r>
+      <w:proofErr w:type="spellEnd"/>
+      <w:r>
+        <w:rPr>
+          <w:b/>
+          <w:bCs/>
+        </w:rPr>
+        <w:t>:</w:t>
       </w:r>
       <w:r>
         <w:t> New Zealand Standard Time (NZST - UTC+13) </w:t>
       </w:r>
     </w:p>
-    <w:p>
-      <w:r>
-        <w:t>Steven (Steve) was my boss at Dick Smith before I started working as a Software Developer. If you would like to know anything about my retail experience, including customer interactions, feel free to ask Steve.</w:t>
-      </w:r>
-    </w:p>
-    <w:p/>
     <w:p/>
     <w:sectPr>
       <w:footerReference w:type="default" r:id="rId15"/>
@@ -1463,7 +2464,7 @@
           <w:rPr>
             <w:noProof/>
           </w:rPr>
-          <w:t>4</w:t>
+          <w:t>5</w:t>
         </w:r>
         <w:r>
           <w:rPr>
@@ -1679,6 +2680,345 @@
     </w:lvl>
   </w:abstractNum>
   <w:abstractNum w:abstractNumId="9" w15:restartNumberingAfterBreak="0">
+    <w:nsid w:val="0AD83981"/>
+    <w:multiLevelType w:val="hybridMultilevel"/>
+    <w:tmpl w:val="7B420D08"/>
+    <w:lvl w:ilvl="0" w:tplc="04090001">
+      <w:start w:val="1"/>
+      <w:numFmt w:val="bullet"/>
+      <w:lvlText w:val=""/>
+      <w:lvlJc w:val="left"/>
+      <w:pPr>
+        <w:ind w:left="720" w:hanging="360"/>
+      </w:pPr>
+      <w:rPr>
+        <w:rFonts w:ascii="Symbol" w:hAnsi="Symbol" w:hint="default"/>
+      </w:rPr>
+    </w:lvl>
+    <w:lvl w:ilvl="1" w:tplc="04090003" w:tentative="1">
+      <w:start w:val="1"/>
+      <w:numFmt w:val="bullet"/>
+      <w:lvlText w:val="o"/>
+      <w:lvlJc w:val="left"/>
+      <w:pPr>
+        <w:ind w:left="1440" w:hanging="360"/>
+      </w:pPr>
+      <w:rPr>
+        <w:rFonts w:ascii="Courier New" w:hAnsi="Courier New" w:cs="Courier New" w:hint="default"/>
+      </w:rPr>
+    </w:lvl>
+    <w:lvl w:ilvl="2" w:tplc="04090005" w:tentative="1">
+      <w:start w:val="1"/>
+      <w:numFmt w:val="bullet"/>
+      <w:lvlText w:val=""/>
+      <w:lvlJc w:val="left"/>
+      <w:pPr>
+        <w:ind w:left="2160" w:hanging="360"/>
+      </w:pPr>
+      <w:rPr>
+        <w:rFonts w:ascii="Wingdings" w:hAnsi="Wingdings" w:hint="default"/>
+      </w:rPr>
+    </w:lvl>
+    <w:lvl w:ilvl="3" w:tplc="04090001" w:tentative="1">
+      <w:start w:val="1"/>
+      <w:numFmt w:val="bullet"/>
+      <w:lvlText w:val=""/>
+      <w:lvlJc w:val="left"/>
+      <w:pPr>
+        <w:ind w:left="2880" w:hanging="360"/>
+      </w:pPr>
+      <w:rPr>
+        <w:rFonts w:ascii="Symbol" w:hAnsi="Symbol" w:hint="default"/>
+      </w:rPr>
+    </w:lvl>
+    <w:lvl w:ilvl="4" w:tplc="04090003" w:tentative="1">
+      <w:start w:val="1"/>
+      <w:numFmt w:val="bullet"/>
+      <w:lvlText w:val="o"/>
+      <w:lvlJc w:val="left"/>
+      <w:pPr>
+        <w:ind w:left="3600" w:hanging="360"/>
+      </w:pPr>
+      <w:rPr>
+        <w:rFonts w:ascii="Courier New" w:hAnsi="Courier New" w:cs="Courier New" w:hint="default"/>
+      </w:rPr>
+    </w:lvl>
+    <w:lvl w:ilvl="5" w:tplc="04090005" w:tentative="1">
+      <w:start w:val="1"/>
+      <w:numFmt w:val="bullet"/>
+      <w:lvlText w:val=""/>
+      <w:lvlJc w:val="left"/>
+      <w:pPr>
+        <w:ind w:left="4320" w:hanging="360"/>
+      </w:pPr>
+      <w:rPr>
+        <w:rFonts w:ascii="Wingdings" w:hAnsi="Wingdings" w:hint="default"/>
+      </w:rPr>
+    </w:lvl>
+    <w:lvl w:ilvl="6" w:tplc="04090001" w:tentative="1">
+      <w:start w:val="1"/>
+      <w:numFmt w:val="bullet"/>
+      <w:lvlText w:val=""/>
+      <w:lvlJc w:val="left"/>
+      <w:pPr>
+        <w:ind w:left="5040" w:hanging="360"/>
+      </w:pPr>
+      <w:rPr>
+        <w:rFonts w:ascii="Symbol" w:hAnsi="Symbol" w:hint="default"/>
+      </w:rPr>
+    </w:lvl>
+    <w:lvl w:ilvl="7" w:tplc="04090003" w:tentative="1">
+      <w:start w:val="1"/>
+      <w:numFmt w:val="bullet"/>
+      <w:lvlText w:val="o"/>
+      <w:lvlJc w:val="left"/>
+      <w:pPr>
+        <w:ind w:left="5760" w:hanging="360"/>
+      </w:pPr>
+      <w:rPr>
+        <w:rFonts w:ascii="Courier New" w:hAnsi="Courier New" w:cs="Courier New" w:hint="default"/>
+      </w:rPr>
+    </w:lvl>
+    <w:lvl w:ilvl="8" w:tplc="04090005" w:tentative="1">
+      <w:start w:val="1"/>
+      <w:numFmt w:val="bullet"/>
+      <w:lvlText w:val=""/>
+      <w:lvlJc w:val="left"/>
+      <w:pPr>
+        <w:ind w:left="6480" w:hanging="360"/>
+      </w:pPr>
+      <w:rPr>
+        <w:rFonts w:ascii="Wingdings" w:hAnsi="Wingdings" w:hint="default"/>
+      </w:rPr>
+    </w:lvl>
+  </w:abstractNum>
+  <w:abstractNum w:abstractNumId="10" w15:restartNumberingAfterBreak="0">
+    <w:nsid w:val="15173A63"/>
+    <w:multiLevelType w:val="hybridMultilevel"/>
+    <w:tmpl w:val="43629B10"/>
+    <w:lvl w:ilvl="0" w:tplc="04090001">
+      <w:start w:val="1"/>
+      <w:numFmt w:val="bullet"/>
+      <w:lvlText w:val=""/>
+      <w:lvlJc w:val="left"/>
+      <w:pPr>
+        <w:ind w:left="720" w:hanging="360"/>
+      </w:pPr>
+      <w:rPr>
+        <w:rFonts w:ascii="Symbol" w:hAnsi="Symbol" w:hint="default"/>
+      </w:rPr>
+    </w:lvl>
+    <w:lvl w:ilvl="1" w:tplc="04090003" w:tentative="1">
+      <w:start w:val="1"/>
+      <w:numFmt w:val="bullet"/>
+      <w:lvlText w:val="o"/>
+      <w:lvlJc w:val="left"/>
+      <w:pPr>
+        <w:ind w:left="1440" w:hanging="360"/>
+      </w:pPr>
+      <w:rPr>
+        <w:rFonts w:ascii="Courier New" w:hAnsi="Courier New" w:cs="Courier New" w:hint="default"/>
+      </w:rPr>
+    </w:lvl>
+    <w:lvl w:ilvl="2" w:tplc="04090005" w:tentative="1">
+      <w:start w:val="1"/>
+      <w:numFmt w:val="bullet"/>
+      <w:lvlText w:val=""/>
+      <w:lvlJc w:val="left"/>
+      <w:pPr>
+        <w:ind w:left="2160" w:hanging="360"/>
+      </w:pPr>
+      <w:rPr>
+        <w:rFonts w:ascii="Wingdings" w:hAnsi="Wingdings" w:hint="default"/>
+      </w:rPr>
+    </w:lvl>
+    <w:lvl w:ilvl="3" w:tplc="04090001" w:tentative="1">
+      <w:start w:val="1"/>
+      <w:numFmt w:val="bullet"/>
+      <w:lvlText w:val=""/>
+      <w:lvlJc w:val="left"/>
+      <w:pPr>
+        <w:ind w:left="2880" w:hanging="360"/>
+      </w:pPr>
+      <w:rPr>
+        <w:rFonts w:ascii="Symbol" w:hAnsi="Symbol" w:hint="default"/>
+      </w:rPr>
+    </w:lvl>
+    <w:lvl w:ilvl="4" w:tplc="04090003" w:tentative="1">
+      <w:start w:val="1"/>
+      <w:numFmt w:val="bullet"/>
+      <w:lvlText w:val="o"/>
+      <w:lvlJc w:val="left"/>
+      <w:pPr>
+        <w:ind w:left="3600" w:hanging="360"/>
+      </w:pPr>
+      <w:rPr>
+        <w:rFonts w:ascii="Courier New" w:hAnsi="Courier New" w:cs="Courier New" w:hint="default"/>
+      </w:rPr>
+    </w:lvl>
+    <w:lvl w:ilvl="5" w:tplc="04090005" w:tentative="1">
+      <w:start w:val="1"/>
+      <w:numFmt w:val="bullet"/>
+      <w:lvlText w:val=""/>
+      <w:lvlJc w:val="left"/>
+      <w:pPr>
+        <w:ind w:left="4320" w:hanging="360"/>
+      </w:pPr>
+      <w:rPr>
+        <w:rFonts w:ascii="Wingdings" w:hAnsi="Wingdings" w:hint="default"/>
+      </w:rPr>
+    </w:lvl>
+    <w:lvl w:ilvl="6" w:tplc="04090001" w:tentative="1">
+      <w:start w:val="1"/>
+      <w:numFmt w:val="bullet"/>
+      <w:lvlText w:val=""/>
+      <w:lvlJc w:val="left"/>
+      <w:pPr>
+        <w:ind w:left="5040" w:hanging="360"/>
+      </w:pPr>
+      <w:rPr>
+        <w:rFonts w:ascii="Symbol" w:hAnsi="Symbol" w:hint="default"/>
+      </w:rPr>
+    </w:lvl>
+    <w:lvl w:ilvl="7" w:tplc="04090003" w:tentative="1">
+      <w:start w:val="1"/>
+      <w:numFmt w:val="bullet"/>
+      <w:lvlText w:val="o"/>
+      <w:lvlJc w:val="left"/>
+      <w:pPr>
+        <w:ind w:left="5760" w:hanging="360"/>
+      </w:pPr>
+      <w:rPr>
+        <w:rFonts w:ascii="Courier New" w:hAnsi="Courier New" w:cs="Courier New" w:hint="default"/>
+      </w:rPr>
+    </w:lvl>
+    <w:lvl w:ilvl="8" w:tplc="04090005" w:tentative="1">
+      <w:start w:val="1"/>
+      <w:numFmt w:val="bullet"/>
+      <w:lvlText w:val=""/>
+      <w:lvlJc w:val="left"/>
+      <w:pPr>
+        <w:ind w:left="6480" w:hanging="360"/>
+      </w:pPr>
+      <w:rPr>
+        <w:rFonts w:ascii="Wingdings" w:hAnsi="Wingdings" w:hint="default"/>
+      </w:rPr>
+    </w:lvl>
+  </w:abstractNum>
+  <w:abstractNum w:abstractNumId="11" w15:restartNumberingAfterBreak="0">
+    <w:nsid w:val="24E21C45"/>
+    <w:multiLevelType w:val="hybridMultilevel"/>
+    <w:tmpl w:val="7B68BB4E"/>
+    <w:lvl w:ilvl="0" w:tplc="04090001">
+      <w:start w:val="1"/>
+      <w:numFmt w:val="bullet"/>
+      <w:lvlText w:val=""/>
+      <w:lvlJc w:val="left"/>
+      <w:pPr>
+        <w:ind w:left="720" w:hanging="360"/>
+      </w:pPr>
+      <w:rPr>
+        <w:rFonts w:ascii="Symbol" w:hAnsi="Symbol" w:hint="default"/>
+      </w:rPr>
+    </w:lvl>
+    <w:lvl w:ilvl="1" w:tplc="04090003" w:tentative="1">
+      <w:start w:val="1"/>
+      <w:numFmt w:val="bullet"/>
+      <w:lvlText w:val="o"/>
+      <w:lvlJc w:val="left"/>
+      <w:pPr>
+        <w:ind w:left="1440" w:hanging="360"/>
+      </w:pPr>
+      <w:rPr>
+        <w:rFonts w:ascii="Courier New" w:hAnsi="Courier New" w:cs="Courier New" w:hint="default"/>
+      </w:rPr>
+    </w:lvl>
+    <w:lvl w:ilvl="2" w:tplc="04090005" w:tentative="1">
+      <w:start w:val="1"/>
+      <w:numFmt w:val="bullet"/>
+      <w:lvlText w:val=""/>
+      <w:lvlJc w:val="left"/>
+      <w:pPr>
+        <w:ind w:left="2160" w:hanging="360"/>
+      </w:pPr>
+      <w:rPr>
+        <w:rFonts w:ascii="Wingdings" w:hAnsi="Wingdings" w:hint="default"/>
+      </w:rPr>
+    </w:lvl>
+    <w:lvl w:ilvl="3" w:tplc="04090001" w:tentative="1">
+      <w:start w:val="1"/>
+      <w:numFmt w:val="bullet"/>
+      <w:lvlText w:val=""/>
+      <w:lvlJc w:val="left"/>
+      <w:pPr>
+        <w:ind w:left="2880" w:hanging="360"/>
+      </w:pPr>
+      <w:rPr>
+        <w:rFonts w:ascii="Symbol" w:hAnsi="Symbol" w:hint="default"/>
+      </w:rPr>
+    </w:lvl>
+    <w:lvl w:ilvl="4" w:tplc="04090003" w:tentative="1">
+      <w:start w:val="1"/>
+      <w:numFmt w:val="bullet"/>
+      <w:lvlText w:val="o"/>
+      <w:lvlJc w:val="left"/>
+      <w:pPr>
+        <w:ind w:left="3600" w:hanging="360"/>
+      </w:pPr>
+      <w:rPr>
+        <w:rFonts w:ascii="Courier New" w:hAnsi="Courier New" w:cs="Courier New" w:hint="default"/>
+      </w:rPr>
+    </w:lvl>
+    <w:lvl w:ilvl="5" w:tplc="04090005" w:tentative="1">
+      <w:start w:val="1"/>
+      <w:numFmt w:val="bullet"/>
+      <w:lvlText w:val=""/>
+      <w:lvlJc w:val="left"/>
+      <w:pPr>
+        <w:ind w:left="4320" w:hanging="360"/>
+      </w:pPr>
+      <w:rPr>
+        <w:rFonts w:ascii="Wingdings" w:hAnsi="Wingdings" w:hint="default"/>
+      </w:rPr>
+    </w:lvl>
+    <w:lvl w:ilvl="6" w:tplc="04090001" w:tentative="1">
+      <w:start w:val="1"/>
+      <w:numFmt w:val="bullet"/>
+      <w:lvlText w:val=""/>
+      <w:lvlJc w:val="left"/>
+      <w:pPr>
+        <w:ind w:left="5040" w:hanging="360"/>
+      </w:pPr>
+      <w:rPr>
+        <w:rFonts w:ascii="Symbol" w:hAnsi="Symbol" w:hint="default"/>
+      </w:rPr>
+    </w:lvl>
+    <w:lvl w:ilvl="7" w:tplc="04090003" w:tentative="1">
+      <w:start w:val="1"/>
+      <w:numFmt w:val="bullet"/>
+      <w:lvlText w:val="o"/>
+      <w:lvlJc w:val="left"/>
+      <w:pPr>
+        <w:ind w:left="5760" w:hanging="360"/>
+      </w:pPr>
+      <w:rPr>
+        <w:rFonts w:ascii="Courier New" w:hAnsi="Courier New" w:cs="Courier New" w:hint="default"/>
+      </w:rPr>
+    </w:lvl>
+    <w:lvl w:ilvl="8" w:tplc="04090005" w:tentative="1">
+      <w:start w:val="1"/>
+      <w:numFmt w:val="bullet"/>
+      <w:lvlText w:val=""/>
+      <w:lvlJc w:val="left"/>
+      <w:pPr>
+        <w:ind w:left="6480" w:hanging="360"/>
+      </w:pPr>
+      <w:rPr>
+        <w:rFonts w:ascii="Wingdings" w:hAnsi="Wingdings" w:hint="default"/>
+      </w:rPr>
+    </w:lvl>
+  </w:abstractNum>
+  <w:abstractNum w:abstractNumId="12" w15:restartNumberingAfterBreak="0">
     <w:nsid w:val="38543FF6"/>
     <w:multiLevelType w:val="multilevel"/>
     <w:tmpl w:val="B096D760"/>
@@ -1796,7 +3136,7 @@
       </w:rPr>
     </w:lvl>
   </w:abstractNum>
-  <w:abstractNum w:abstractNumId="10" w15:restartNumberingAfterBreak="0">
+  <w:abstractNum w:abstractNumId="13" w15:restartNumberingAfterBreak="0">
     <w:nsid w:val="3AD969A6"/>
     <w:multiLevelType w:val="multilevel"/>
     <w:tmpl w:val="E3C0EB4E"/>
@@ -1890,7 +3230,7 @@
       </w:pPr>
     </w:lvl>
   </w:abstractNum>
-  <w:abstractNum w:abstractNumId="11" w15:restartNumberingAfterBreak="0">
+  <w:abstractNum w:abstractNumId="14" w15:restartNumberingAfterBreak="0">
     <w:nsid w:val="410F2C08"/>
     <w:multiLevelType w:val="hybridMultilevel"/>
     <w:tmpl w:val="DAFC919A"/>
@@ -2003,8 +3343,460 @@
       </w:rPr>
     </w:lvl>
   </w:abstractNum>
+  <w:abstractNum w:abstractNumId="15" w15:restartNumberingAfterBreak="0">
+    <w:nsid w:val="44FF1AD3"/>
+    <w:multiLevelType w:val="hybridMultilevel"/>
+    <w:tmpl w:val="6D303B02"/>
+    <w:lvl w:ilvl="0" w:tplc="04090001">
+      <w:start w:val="1"/>
+      <w:numFmt w:val="bullet"/>
+      <w:lvlText w:val=""/>
+      <w:lvlJc w:val="left"/>
+      <w:pPr>
+        <w:ind w:left="720" w:hanging="360"/>
+      </w:pPr>
+      <w:rPr>
+        <w:rFonts w:ascii="Symbol" w:hAnsi="Symbol" w:hint="default"/>
+      </w:rPr>
+    </w:lvl>
+    <w:lvl w:ilvl="1" w:tplc="04090003" w:tentative="1">
+      <w:start w:val="1"/>
+      <w:numFmt w:val="bullet"/>
+      <w:lvlText w:val="o"/>
+      <w:lvlJc w:val="left"/>
+      <w:pPr>
+        <w:ind w:left="1440" w:hanging="360"/>
+      </w:pPr>
+      <w:rPr>
+        <w:rFonts w:ascii="Courier New" w:hAnsi="Courier New" w:cs="Courier New" w:hint="default"/>
+      </w:rPr>
+    </w:lvl>
+    <w:lvl w:ilvl="2" w:tplc="04090005" w:tentative="1">
+      <w:start w:val="1"/>
+      <w:numFmt w:val="bullet"/>
+      <w:lvlText w:val=""/>
+      <w:lvlJc w:val="left"/>
+      <w:pPr>
+        <w:ind w:left="2160" w:hanging="360"/>
+      </w:pPr>
+      <w:rPr>
+        <w:rFonts w:ascii="Wingdings" w:hAnsi="Wingdings" w:hint="default"/>
+      </w:rPr>
+    </w:lvl>
+    <w:lvl w:ilvl="3" w:tplc="04090001" w:tentative="1">
+      <w:start w:val="1"/>
+      <w:numFmt w:val="bullet"/>
+      <w:lvlText w:val=""/>
+      <w:lvlJc w:val="left"/>
+      <w:pPr>
+        <w:ind w:left="2880" w:hanging="360"/>
+      </w:pPr>
+      <w:rPr>
+        <w:rFonts w:ascii="Symbol" w:hAnsi="Symbol" w:hint="default"/>
+      </w:rPr>
+    </w:lvl>
+    <w:lvl w:ilvl="4" w:tplc="04090003" w:tentative="1">
+      <w:start w:val="1"/>
+      <w:numFmt w:val="bullet"/>
+      <w:lvlText w:val="o"/>
+      <w:lvlJc w:val="left"/>
+      <w:pPr>
+        <w:ind w:left="3600" w:hanging="360"/>
+      </w:pPr>
+      <w:rPr>
+        <w:rFonts w:ascii="Courier New" w:hAnsi="Courier New" w:cs="Courier New" w:hint="default"/>
+      </w:rPr>
+    </w:lvl>
+    <w:lvl w:ilvl="5" w:tplc="04090005" w:tentative="1">
+      <w:start w:val="1"/>
+      <w:numFmt w:val="bullet"/>
+      <w:lvlText w:val=""/>
+      <w:lvlJc w:val="left"/>
+      <w:pPr>
+        <w:ind w:left="4320" w:hanging="360"/>
+      </w:pPr>
+      <w:rPr>
+        <w:rFonts w:ascii="Wingdings" w:hAnsi="Wingdings" w:hint="default"/>
+      </w:rPr>
+    </w:lvl>
+    <w:lvl w:ilvl="6" w:tplc="04090001" w:tentative="1">
+      <w:start w:val="1"/>
+      <w:numFmt w:val="bullet"/>
+      <w:lvlText w:val=""/>
+      <w:lvlJc w:val="left"/>
+      <w:pPr>
+        <w:ind w:left="5040" w:hanging="360"/>
+      </w:pPr>
+      <w:rPr>
+        <w:rFonts w:ascii="Symbol" w:hAnsi="Symbol" w:hint="default"/>
+      </w:rPr>
+    </w:lvl>
+    <w:lvl w:ilvl="7" w:tplc="04090003" w:tentative="1">
+      <w:start w:val="1"/>
+      <w:numFmt w:val="bullet"/>
+      <w:lvlText w:val="o"/>
+      <w:lvlJc w:val="left"/>
+      <w:pPr>
+        <w:ind w:left="5760" w:hanging="360"/>
+      </w:pPr>
+      <w:rPr>
+        <w:rFonts w:ascii="Courier New" w:hAnsi="Courier New" w:cs="Courier New" w:hint="default"/>
+      </w:rPr>
+    </w:lvl>
+    <w:lvl w:ilvl="8" w:tplc="04090005" w:tentative="1">
+      <w:start w:val="1"/>
+      <w:numFmt w:val="bullet"/>
+      <w:lvlText w:val=""/>
+      <w:lvlJc w:val="left"/>
+      <w:pPr>
+        <w:ind w:left="6480" w:hanging="360"/>
+      </w:pPr>
+      <w:rPr>
+        <w:rFonts w:ascii="Wingdings" w:hAnsi="Wingdings" w:hint="default"/>
+      </w:rPr>
+    </w:lvl>
+  </w:abstractNum>
+  <w:abstractNum w:abstractNumId="16" w15:restartNumberingAfterBreak="0">
+    <w:nsid w:val="51974761"/>
+    <w:multiLevelType w:val="hybridMultilevel"/>
+    <w:tmpl w:val="46AC8032"/>
+    <w:lvl w:ilvl="0" w:tplc="04090001">
+      <w:start w:val="1"/>
+      <w:numFmt w:val="bullet"/>
+      <w:lvlText w:val=""/>
+      <w:lvlJc w:val="left"/>
+      <w:pPr>
+        <w:ind w:left="720" w:hanging="360"/>
+      </w:pPr>
+      <w:rPr>
+        <w:rFonts w:ascii="Symbol" w:hAnsi="Symbol" w:hint="default"/>
+      </w:rPr>
+    </w:lvl>
+    <w:lvl w:ilvl="1" w:tplc="04090003" w:tentative="1">
+      <w:start w:val="1"/>
+      <w:numFmt w:val="bullet"/>
+      <w:lvlText w:val="o"/>
+      <w:lvlJc w:val="left"/>
+      <w:pPr>
+        <w:ind w:left="1440" w:hanging="360"/>
+      </w:pPr>
+      <w:rPr>
+        <w:rFonts w:ascii="Courier New" w:hAnsi="Courier New" w:cs="Courier New" w:hint="default"/>
+      </w:rPr>
+    </w:lvl>
+    <w:lvl w:ilvl="2" w:tplc="04090005" w:tentative="1">
+      <w:start w:val="1"/>
+      <w:numFmt w:val="bullet"/>
+      <w:lvlText w:val=""/>
+      <w:lvlJc w:val="left"/>
+      <w:pPr>
+        <w:ind w:left="2160" w:hanging="360"/>
+      </w:pPr>
+      <w:rPr>
+        <w:rFonts w:ascii="Wingdings" w:hAnsi="Wingdings" w:hint="default"/>
+      </w:rPr>
+    </w:lvl>
+    <w:lvl w:ilvl="3" w:tplc="04090001" w:tentative="1">
+      <w:start w:val="1"/>
+      <w:numFmt w:val="bullet"/>
+      <w:lvlText w:val=""/>
+      <w:lvlJc w:val="left"/>
+      <w:pPr>
+        <w:ind w:left="2880" w:hanging="360"/>
+      </w:pPr>
+      <w:rPr>
+        <w:rFonts w:ascii="Symbol" w:hAnsi="Symbol" w:hint="default"/>
+      </w:rPr>
+    </w:lvl>
+    <w:lvl w:ilvl="4" w:tplc="04090003" w:tentative="1">
+      <w:start w:val="1"/>
+      <w:numFmt w:val="bullet"/>
+      <w:lvlText w:val="o"/>
+      <w:lvlJc w:val="left"/>
+      <w:pPr>
+        <w:ind w:left="3600" w:hanging="360"/>
+      </w:pPr>
+      <w:rPr>
+        <w:rFonts w:ascii="Courier New" w:hAnsi="Courier New" w:cs="Courier New" w:hint="default"/>
+      </w:rPr>
+    </w:lvl>
+    <w:lvl w:ilvl="5" w:tplc="04090005" w:tentative="1">
+      <w:start w:val="1"/>
+      <w:numFmt w:val="bullet"/>
+      <w:lvlText w:val=""/>
+      <w:lvlJc w:val="left"/>
+      <w:pPr>
+        <w:ind w:left="4320" w:hanging="360"/>
+      </w:pPr>
+      <w:rPr>
+        <w:rFonts w:ascii="Wingdings" w:hAnsi="Wingdings" w:hint="default"/>
+      </w:rPr>
+    </w:lvl>
+    <w:lvl w:ilvl="6" w:tplc="04090001" w:tentative="1">
+      <w:start w:val="1"/>
+      <w:numFmt w:val="bullet"/>
+      <w:lvlText w:val=""/>
+      <w:lvlJc w:val="left"/>
+      <w:pPr>
+        <w:ind w:left="5040" w:hanging="360"/>
+      </w:pPr>
+      <w:rPr>
+        <w:rFonts w:ascii="Symbol" w:hAnsi="Symbol" w:hint="default"/>
+      </w:rPr>
+    </w:lvl>
+    <w:lvl w:ilvl="7" w:tplc="04090003" w:tentative="1">
+      <w:start w:val="1"/>
+      <w:numFmt w:val="bullet"/>
+      <w:lvlText w:val="o"/>
+      <w:lvlJc w:val="left"/>
+      <w:pPr>
+        <w:ind w:left="5760" w:hanging="360"/>
+      </w:pPr>
+      <w:rPr>
+        <w:rFonts w:ascii="Courier New" w:hAnsi="Courier New" w:cs="Courier New" w:hint="default"/>
+      </w:rPr>
+    </w:lvl>
+    <w:lvl w:ilvl="8" w:tplc="04090005" w:tentative="1">
+      <w:start w:val="1"/>
+      <w:numFmt w:val="bullet"/>
+      <w:lvlText w:val=""/>
+      <w:lvlJc w:val="left"/>
+      <w:pPr>
+        <w:ind w:left="6480" w:hanging="360"/>
+      </w:pPr>
+      <w:rPr>
+        <w:rFonts w:ascii="Wingdings" w:hAnsi="Wingdings" w:hint="default"/>
+      </w:rPr>
+    </w:lvl>
+  </w:abstractNum>
+  <w:abstractNum w:abstractNumId="17" w15:restartNumberingAfterBreak="0">
+    <w:nsid w:val="67127878"/>
+    <w:multiLevelType w:val="hybridMultilevel"/>
+    <w:tmpl w:val="C4184D86"/>
+    <w:lvl w:ilvl="0" w:tplc="04090001">
+      <w:start w:val="1"/>
+      <w:numFmt w:val="bullet"/>
+      <w:lvlText w:val=""/>
+      <w:lvlJc w:val="left"/>
+      <w:pPr>
+        <w:ind w:left="720" w:hanging="360"/>
+      </w:pPr>
+      <w:rPr>
+        <w:rFonts w:ascii="Symbol" w:hAnsi="Symbol" w:hint="default"/>
+      </w:rPr>
+    </w:lvl>
+    <w:lvl w:ilvl="1" w:tplc="04090003" w:tentative="1">
+      <w:start w:val="1"/>
+      <w:numFmt w:val="bullet"/>
+      <w:lvlText w:val="o"/>
+      <w:lvlJc w:val="left"/>
+      <w:pPr>
+        <w:ind w:left="1440" w:hanging="360"/>
+      </w:pPr>
+      <w:rPr>
+        <w:rFonts w:ascii="Courier New" w:hAnsi="Courier New" w:cs="Courier New" w:hint="default"/>
+      </w:rPr>
+    </w:lvl>
+    <w:lvl w:ilvl="2" w:tplc="04090005" w:tentative="1">
+      <w:start w:val="1"/>
+      <w:numFmt w:val="bullet"/>
+      <w:lvlText w:val=""/>
+      <w:lvlJc w:val="left"/>
+      <w:pPr>
+        <w:ind w:left="2160" w:hanging="360"/>
+      </w:pPr>
+      <w:rPr>
+        <w:rFonts w:ascii="Wingdings" w:hAnsi="Wingdings" w:hint="default"/>
+      </w:rPr>
+    </w:lvl>
+    <w:lvl w:ilvl="3" w:tplc="04090001" w:tentative="1">
+      <w:start w:val="1"/>
+      <w:numFmt w:val="bullet"/>
+      <w:lvlText w:val=""/>
+      <w:lvlJc w:val="left"/>
+      <w:pPr>
+        <w:ind w:left="2880" w:hanging="360"/>
+      </w:pPr>
+      <w:rPr>
+        <w:rFonts w:ascii="Symbol" w:hAnsi="Symbol" w:hint="default"/>
+      </w:rPr>
+    </w:lvl>
+    <w:lvl w:ilvl="4" w:tplc="04090003" w:tentative="1">
+      <w:start w:val="1"/>
+      <w:numFmt w:val="bullet"/>
+      <w:lvlText w:val="o"/>
+      <w:lvlJc w:val="left"/>
+      <w:pPr>
+        <w:ind w:left="3600" w:hanging="360"/>
+      </w:pPr>
+      <w:rPr>
+        <w:rFonts w:ascii="Courier New" w:hAnsi="Courier New" w:cs="Courier New" w:hint="default"/>
+      </w:rPr>
+    </w:lvl>
+    <w:lvl w:ilvl="5" w:tplc="04090005" w:tentative="1">
+      <w:start w:val="1"/>
+      <w:numFmt w:val="bullet"/>
+      <w:lvlText w:val=""/>
+      <w:lvlJc w:val="left"/>
+      <w:pPr>
+        <w:ind w:left="4320" w:hanging="360"/>
+      </w:pPr>
+      <w:rPr>
+        <w:rFonts w:ascii="Wingdings" w:hAnsi="Wingdings" w:hint="default"/>
+      </w:rPr>
+    </w:lvl>
+    <w:lvl w:ilvl="6" w:tplc="04090001" w:tentative="1">
+      <w:start w:val="1"/>
+      <w:numFmt w:val="bullet"/>
+      <w:lvlText w:val=""/>
+      <w:lvlJc w:val="left"/>
+      <w:pPr>
+        <w:ind w:left="5040" w:hanging="360"/>
+      </w:pPr>
+      <w:rPr>
+        <w:rFonts w:ascii="Symbol" w:hAnsi="Symbol" w:hint="default"/>
+      </w:rPr>
+    </w:lvl>
+    <w:lvl w:ilvl="7" w:tplc="04090003" w:tentative="1">
+      <w:start w:val="1"/>
+      <w:numFmt w:val="bullet"/>
+      <w:lvlText w:val="o"/>
+      <w:lvlJc w:val="left"/>
+      <w:pPr>
+        <w:ind w:left="5760" w:hanging="360"/>
+      </w:pPr>
+      <w:rPr>
+        <w:rFonts w:ascii="Courier New" w:hAnsi="Courier New" w:cs="Courier New" w:hint="default"/>
+      </w:rPr>
+    </w:lvl>
+    <w:lvl w:ilvl="8" w:tplc="04090005" w:tentative="1">
+      <w:start w:val="1"/>
+      <w:numFmt w:val="bullet"/>
+      <w:lvlText w:val=""/>
+      <w:lvlJc w:val="left"/>
+      <w:pPr>
+        <w:ind w:left="6480" w:hanging="360"/>
+      </w:pPr>
+      <w:rPr>
+        <w:rFonts w:ascii="Wingdings" w:hAnsi="Wingdings" w:hint="default"/>
+      </w:rPr>
+    </w:lvl>
+  </w:abstractNum>
+  <w:abstractNum w:abstractNumId="18" w15:restartNumberingAfterBreak="0">
+    <w:nsid w:val="6CCF17E5"/>
+    <w:multiLevelType w:val="hybridMultilevel"/>
+    <w:tmpl w:val="D07A5D8A"/>
+    <w:lvl w:ilvl="0" w:tplc="04090001">
+      <w:start w:val="1"/>
+      <w:numFmt w:val="bullet"/>
+      <w:lvlText w:val=""/>
+      <w:lvlJc w:val="left"/>
+      <w:pPr>
+        <w:ind w:left="720" w:hanging="360"/>
+      </w:pPr>
+      <w:rPr>
+        <w:rFonts w:ascii="Symbol" w:hAnsi="Symbol" w:hint="default"/>
+      </w:rPr>
+    </w:lvl>
+    <w:lvl w:ilvl="1" w:tplc="04090003" w:tentative="1">
+      <w:start w:val="1"/>
+      <w:numFmt w:val="bullet"/>
+      <w:lvlText w:val="o"/>
+      <w:lvlJc w:val="left"/>
+      <w:pPr>
+        <w:ind w:left="1440" w:hanging="360"/>
+      </w:pPr>
+      <w:rPr>
+        <w:rFonts w:ascii="Courier New" w:hAnsi="Courier New" w:cs="Courier New" w:hint="default"/>
+      </w:rPr>
+    </w:lvl>
+    <w:lvl w:ilvl="2" w:tplc="04090005" w:tentative="1">
+      <w:start w:val="1"/>
+      <w:numFmt w:val="bullet"/>
+      <w:lvlText w:val=""/>
+      <w:lvlJc w:val="left"/>
+      <w:pPr>
+        <w:ind w:left="2160" w:hanging="360"/>
+      </w:pPr>
+      <w:rPr>
+        <w:rFonts w:ascii="Wingdings" w:hAnsi="Wingdings" w:hint="default"/>
+      </w:rPr>
+    </w:lvl>
+    <w:lvl w:ilvl="3" w:tplc="04090001" w:tentative="1">
+      <w:start w:val="1"/>
+      <w:numFmt w:val="bullet"/>
+      <w:lvlText w:val=""/>
+      <w:lvlJc w:val="left"/>
+      <w:pPr>
+        <w:ind w:left="2880" w:hanging="360"/>
+      </w:pPr>
+      <w:rPr>
+        <w:rFonts w:ascii="Symbol" w:hAnsi="Symbol" w:hint="default"/>
+      </w:rPr>
+    </w:lvl>
+    <w:lvl w:ilvl="4" w:tplc="04090003" w:tentative="1">
+      <w:start w:val="1"/>
+      <w:numFmt w:val="bullet"/>
+      <w:lvlText w:val="o"/>
+      <w:lvlJc w:val="left"/>
+      <w:pPr>
+        <w:ind w:left="3600" w:hanging="360"/>
+      </w:pPr>
+      <w:rPr>
+        <w:rFonts w:ascii="Courier New" w:hAnsi="Courier New" w:cs="Courier New" w:hint="default"/>
+      </w:rPr>
+    </w:lvl>
+    <w:lvl w:ilvl="5" w:tplc="04090005" w:tentative="1">
+      <w:start w:val="1"/>
+      <w:numFmt w:val="bullet"/>
+      <w:lvlText w:val=""/>
+      <w:lvlJc w:val="left"/>
+      <w:pPr>
+        <w:ind w:left="4320" w:hanging="360"/>
+      </w:pPr>
+      <w:rPr>
+        <w:rFonts w:ascii="Wingdings" w:hAnsi="Wingdings" w:hint="default"/>
+      </w:rPr>
+    </w:lvl>
+    <w:lvl w:ilvl="6" w:tplc="04090001" w:tentative="1">
+      <w:start w:val="1"/>
+      <w:numFmt w:val="bullet"/>
+      <w:lvlText w:val=""/>
+      <w:lvlJc w:val="left"/>
+      <w:pPr>
+        <w:ind w:left="5040" w:hanging="360"/>
+      </w:pPr>
+      <w:rPr>
+        <w:rFonts w:ascii="Symbol" w:hAnsi="Symbol" w:hint="default"/>
+      </w:rPr>
+    </w:lvl>
+    <w:lvl w:ilvl="7" w:tplc="04090003" w:tentative="1">
+      <w:start w:val="1"/>
+      <w:numFmt w:val="bullet"/>
+      <w:lvlText w:val="o"/>
+      <w:lvlJc w:val="left"/>
+      <w:pPr>
+        <w:ind w:left="5760" w:hanging="360"/>
+      </w:pPr>
+      <w:rPr>
+        <w:rFonts w:ascii="Courier New" w:hAnsi="Courier New" w:cs="Courier New" w:hint="default"/>
+      </w:rPr>
+    </w:lvl>
+    <w:lvl w:ilvl="8" w:tplc="04090005" w:tentative="1">
+      <w:start w:val="1"/>
+      <w:numFmt w:val="bullet"/>
+      <w:lvlText w:val=""/>
+      <w:lvlJc w:val="left"/>
+      <w:pPr>
+        <w:ind w:left="6480" w:hanging="360"/>
+      </w:pPr>
+      <w:rPr>
+        <w:rFonts w:ascii="Wingdings" w:hAnsi="Wingdings" w:hint="default"/>
+      </w:rPr>
+    </w:lvl>
+  </w:abstractNum>
   <w:num w:numId="1">
-    <w:abstractNumId w:val="9"/>
+    <w:abstractNumId w:val="12"/>
   </w:num>
   <w:num w:numId="2">
     <w:abstractNumId w:val="7"/>
@@ -2013,7 +3805,7 @@
     <w:abstractNumId w:val="6"/>
   </w:num>
   <w:num w:numId="4">
-    <w:abstractNumId w:val="9"/>
+    <w:abstractNumId w:val="12"/>
     <w:lvlOverride w:ilvl="0">
       <w:startOverride w:val="1"/>
     </w:lvlOverride>
@@ -2046,7 +3838,7 @@
     <w:abstractNumId w:val="8"/>
   </w:num>
   <w:num w:numId="6">
-    <w:abstractNumId w:val="10"/>
+    <w:abstractNumId w:val="13"/>
   </w:num>
   <w:num w:numId="7">
     <w:abstractNumId w:val="5"/>
@@ -2067,7 +3859,28 @@
     <w:abstractNumId w:val="0"/>
   </w:num>
   <w:num w:numId="13">
+    <w:abstractNumId w:val="14"/>
+  </w:num>
+  <w:num w:numId="14">
     <w:abstractNumId w:val="11"/>
+  </w:num>
+  <w:num w:numId="15">
+    <w:abstractNumId w:val="15"/>
+  </w:num>
+  <w:num w:numId="16">
+    <w:abstractNumId w:val="9"/>
+  </w:num>
+  <w:num w:numId="17">
+    <w:abstractNumId w:val="17"/>
+  </w:num>
+  <w:num w:numId="18">
+    <w:abstractNumId w:val="10"/>
+  </w:num>
+  <w:num w:numId="19">
+    <w:abstractNumId w:val="18"/>
+  </w:num>
+  <w:num w:numId="20">
+    <w:abstractNumId w:val="16"/>
   </w:num>
 </w:numbering>
 </file>
@@ -2196,6 +4009,7 @@
     <w:lsdException w:name="HTML Sample" w:semiHidden="1" w:unhideWhenUsed="1"/>
     <w:lsdException w:name="HTML Typewriter" w:semiHidden="1" w:unhideWhenUsed="1"/>
     <w:lsdException w:name="HTML Variable" w:semiHidden="1" w:unhideWhenUsed="1"/>
+    <w:lsdException w:name="Normal Table" w:semiHidden="1" w:unhideWhenUsed="1"/>
     <w:lsdException w:name="annotation subject" w:semiHidden="1" w:unhideWhenUsed="1"/>
     <w:lsdException w:name="No List" w:semiHidden="1" w:unhideWhenUsed="1"/>
     <w:lsdException w:name="Outline List 1" w:semiHidden="1" w:unhideWhenUsed="1"/>
@@ -2239,8 +4053,10 @@
     <w:lsdException w:name="Table Elegant" w:semiHidden="1" w:unhideWhenUsed="1"/>
     <w:lsdException w:name="Table Professional" w:semiHidden="1" w:unhideWhenUsed="1"/>
     <w:lsdException w:name="Table Subtle 1" w:semiHidden="1" w:unhideWhenUsed="1"/>
+    <w:lsdException w:name="Table Subtle 2" w:semiHidden="1" w:unhideWhenUsed="1"/>
     <w:lsdException w:name="Table Web 1" w:semiHidden="1" w:unhideWhenUsed="1"/>
     <w:lsdException w:name="Table Web 2" w:semiHidden="1" w:unhideWhenUsed="1"/>
+    <w:lsdException w:name="Table Web 3" w:semiHidden="1" w:unhideWhenUsed="1"/>
     <w:lsdException w:name="Balloon Text" w:semiHidden="1" w:unhideWhenUsed="1"/>
     <w:lsdException w:name="Table Grid" w:uiPriority="39"/>
     <w:lsdException w:name="Table Theme" w:semiHidden="1" w:unhideWhenUsed="1"/>
@@ -2672,7 +4488,6 @@
   <w:style w:type="character" w:default="1" w:styleId="DefaultParagraphFont">
     <w:name w:val="Default Paragraph Font"/>
     <w:uiPriority w:val="1"/>
-    <w:semiHidden/>
     <w:unhideWhenUsed/>
   </w:style>
   <w:style w:type="table" w:default="1" w:styleId="TableNormal">
@@ -27406,575 +29221,6 @@
     </w:rPr>
   </w:style>
 </w:styles>
-</file>
-
-<file path=word/glossary/document.xml><?xml version="1.0" encoding="utf-8"?>
-<w:glossaryDocument xmlns:wpc="http://schemas.microsoft.com/office/word/2010/wordprocessingCanvas" xmlns:cx="http://schemas.microsoft.com/office/drawing/2014/chartex" xmlns:cx1="http://schemas.microsoft.com/office/drawing/2015/9/8/chartex" xmlns:cx2="http://schemas.microsoft.com/office/drawing/2015/10/21/chartex" xmlns:cx3="http://schemas.microsoft.com/office/drawing/2016/5/9/chartex" xmlns:cx4="http://schemas.microsoft.com/office/drawing/2016/5/10/chartex" xmlns:cx5="http://schemas.microsoft.com/office/drawing/2016/5/11/chartex" xmlns:cx6="http://schemas.microsoft.com/office/drawing/2016/5/12/chartex" xmlns:cx7="http://schemas.microsoft.com/office/drawing/2016/5/13/chartex" xmlns:cx8="http://schemas.microsoft.com/office/drawing/2016/5/14/chartex" xmlns:mc="http://schemas.openxmlformats.org/markup-compatibility/2006" xmlns:aink="http://schemas.microsoft.com/office/drawing/2016/ink" xmlns:am3d="http://schemas.microsoft.com/office/drawing/2017/model3d" xmlns:o="urn:schemas-microsoft-com:office:office" xmlns:r="http://schemas.openxmlformats.org/officeDocument/2006/relationships" xmlns:m="http://schemas.openxmlformats.org/officeDocument/2006/math" xmlns:v="urn:schemas-microsoft-com:vml" xmlns:wp14="http://schemas.microsoft.com/office/word/2010/wordprocessingDrawing" xmlns:wp="http://schemas.openxmlformats.org/drawingml/2006/wordprocessingDrawing" xmlns:w10="urn:schemas-microsoft-com:office:word" xmlns:w="http://schemas.openxmlformats.org/wordprocessingml/2006/main" xmlns:w14="http://schemas.microsoft.com/office/word/2010/wordml" xmlns:w15="http://schemas.microsoft.com/office/word/2012/wordml" xmlns:w16cid="http://schemas.microsoft.com/office/word/2016/wordml/cid" xmlns:w16se="http://schemas.microsoft.com/office/word/2015/wordml/symex" xmlns:wpg="http://schemas.microsoft.com/office/word/2010/wordprocessingGroup" xmlns:wpi="http://schemas.microsoft.com/office/word/2010/wordprocessingInk" xmlns:wne="http://schemas.microsoft.com/office/word/2006/wordml" xmlns:wps="http://schemas.microsoft.com/office/word/2010/wordprocessingShape" mc:Ignorable="w14 w15 w16se w16cid wp14"/>
-</file>
-
-<file path=word/glossary/fontTable.xml><?xml version="1.0" encoding="utf-8"?>
-<w:fonts xmlns:mc="http://schemas.openxmlformats.org/markup-compatibility/2006" xmlns:r="http://schemas.openxmlformats.org/officeDocument/2006/relationships" xmlns:w="http://schemas.openxmlformats.org/wordprocessingml/2006/main" xmlns:w14="http://schemas.microsoft.com/office/word/2010/wordml" xmlns:w15="http://schemas.microsoft.com/office/word/2012/wordml" xmlns:w16cid="http://schemas.microsoft.com/office/word/2016/wordml/cid" xmlns:w16se="http://schemas.microsoft.com/office/word/2015/wordml/symex" mc:Ignorable="w14 w15 w16se w16cid">
-  <w:font w:name="Symbol">
-    <w:panose1 w:val="05050102010706020507"/>
-    <w:charset w:val="02"/>
-    <w:family w:val="roman"/>
-    <w:pitch w:val="variable"/>
-    <w:sig w:usb0="00000000" w:usb1="10000000" w:usb2="00000000" w:usb3="00000000" w:csb0="80000000" w:csb1="00000000"/>
-  </w:font>
-  <w:font w:name="Times New Roman">
-    <w:panose1 w:val="02020603050405020304"/>
-    <w:charset w:val="00"/>
-    <w:family w:val="roman"/>
-    <w:pitch w:val="variable"/>
-    <w:sig w:usb0="E0002EFF" w:usb1="C000785B" w:usb2="00000009" w:usb3="00000000" w:csb0="000001FF" w:csb1="00000000"/>
-  </w:font>
-  <w:font w:name="Courier New">
-    <w:panose1 w:val="02070309020205020404"/>
-    <w:charset w:val="00"/>
-    <w:family w:val="modern"/>
-    <w:pitch w:val="fixed"/>
-    <w:sig w:usb0="E0002EFF" w:usb1="C0007843" w:usb2="00000009" w:usb3="00000000" w:csb0="000001FF" w:csb1="00000000"/>
-  </w:font>
-  <w:font w:name="Wingdings">
-    <w:panose1 w:val="05000000000000000000"/>
-    <w:charset w:val="02"/>
-    <w:family w:val="auto"/>
-    <w:pitch w:val="variable"/>
-    <w:sig w:usb0="00000000" w:usb1="10000000" w:usb2="00000000" w:usb3="00000000" w:csb0="80000000" w:csb1="00000000"/>
-  </w:font>
-  <w:font w:name="Calibri">
-    <w:panose1 w:val="020F0502020204030204"/>
-    <w:charset w:val="00"/>
-    <w:family w:val="swiss"/>
-    <w:pitch w:val="variable"/>
-    <w:sig w:usb0="E0002AFF" w:usb1="C000247B" w:usb2="00000009" w:usb3="00000000" w:csb0="000001FF" w:csb1="00000000"/>
-  </w:font>
-  <w:font w:name="Rockwell">
-    <w:panose1 w:val="02060603020205020403"/>
-    <w:charset w:val="00"/>
-    <w:family w:val="roman"/>
-    <w:pitch w:val="variable"/>
-    <w:sig w:usb0="00000007" w:usb1="00000000" w:usb2="00000000" w:usb3="00000000" w:csb0="00000003" w:csb1="00000000"/>
-  </w:font>
-  <w:font w:name="MS Gothic">
-    <w:altName w:val="ＭＳ ゴシック"/>
-    <w:panose1 w:val="020B0609070205080204"/>
-    <w:charset w:val="80"/>
-    <w:family w:val="modern"/>
-    <w:pitch w:val="fixed"/>
-    <w:sig w:usb0="E00002FF" w:usb1="6AC7FDFB" w:usb2="08000012" w:usb3="00000000" w:csb0="0002009F" w:csb1="00000000"/>
-  </w:font>
-  <w:font w:name="Segoe UI">
-    <w:panose1 w:val="020B0502040204020203"/>
-    <w:charset w:val="00"/>
-    <w:family w:val="swiss"/>
-    <w:pitch w:val="variable"/>
-    <w:sig w:usb0="E4002EFF" w:usb1="C000E47F" w:usb2="00000009" w:usb3="00000000" w:csb0="000001FF" w:csb1="00000000"/>
-  </w:font>
-  <w:font w:name="Consolas">
-    <w:panose1 w:val="020B0609020204030204"/>
-    <w:charset w:val="00"/>
-    <w:family w:val="modern"/>
-    <w:pitch w:val="fixed"/>
-    <w:sig w:usb0="E00006FF" w:usb1="0000FCFF" w:usb2="00000001" w:usb3="00000000" w:csb0="0000019F" w:csb1="00000000"/>
-  </w:font>
-  <w:font w:name="MS Mincho">
-    <w:altName w:val="ＭＳ 明朝"/>
-    <w:panose1 w:val="02020609040205080304"/>
-    <w:charset w:val="80"/>
-    <w:family w:val="modern"/>
-    <w:pitch w:val="fixed"/>
-    <w:sig w:usb0="E00002FF" w:usb1="6AC7FDFB" w:usb2="08000012" w:usb3="00000000" w:csb0="0002009F" w:csb1="00000000"/>
-  </w:font>
-  <w:font w:name="Yu Mincho">
-    <w:altName w:val="游明朝"/>
-    <w:panose1 w:val="02020400000000000000"/>
-    <w:charset w:val="80"/>
-    <w:family w:val="roman"/>
-    <w:pitch w:val="variable"/>
-    <w:sig w:usb0="800002E7" w:usb1="2AC7FCFF" w:usb2="00000012" w:usb3="00000000" w:csb0="0002009F" w:csb1="00000000"/>
-  </w:font>
-  <w:font w:name="Yu Gothic Light">
-    <w:altName w:val="游ゴシック Light"/>
-    <w:panose1 w:val="020B0300000000000000"/>
-    <w:charset w:val="80"/>
-    <w:family w:val="swiss"/>
-    <w:pitch w:val="variable"/>
-    <w:sig w:usb0="E00002FF" w:usb1="2AC7FDFF" w:usb2="00000016" w:usb3="00000000" w:csb0="0002009F" w:csb1="00000000"/>
-  </w:font>
-  <w:font w:name="Calibri Light">
-    <w:panose1 w:val="020F0302020204030204"/>
-    <w:charset w:val="00"/>
-    <w:family w:val="swiss"/>
-    <w:pitch w:val="variable"/>
-    <w:sig w:usb0="E0002AFF" w:usb1="C000247B" w:usb2="00000009" w:usb3="00000000" w:csb0="000001FF" w:csb1="00000000"/>
-  </w:font>
-</w:fonts>
-</file>
-
-<file path=word/glossary/settings.xml><?xml version="1.0" encoding="utf-8"?>
-<w:settings xmlns:mc="http://schemas.openxmlformats.org/markup-compatibility/2006" xmlns:o="urn:schemas-microsoft-com:office:office" xmlns:r="http://schemas.openxmlformats.org/officeDocument/2006/relationships" xmlns:m="http://schemas.openxmlformats.org/officeDocument/2006/math" xmlns:v="urn:schemas-microsoft-com:vml" xmlns:w10="urn:schemas-microsoft-com:office:word" xmlns:w="http://schemas.openxmlformats.org/wordprocessingml/2006/main" xmlns:w14="http://schemas.microsoft.com/office/word/2010/wordml" xmlns:w15="http://schemas.microsoft.com/office/word/2012/wordml" xmlns:w16cid="http://schemas.microsoft.com/office/word/2016/wordml/cid" xmlns:w16se="http://schemas.microsoft.com/office/word/2015/wordml/symex" xmlns:sl="http://schemas.openxmlformats.org/schemaLibrary/2006/main" mc:Ignorable="w14 w15 w16se w16cid">
-  <w:defaultTabStop w:val="720"/>
-  <w:characterSpacingControl w:val="doNotCompress"/>
-  <w:compat>
-    <w:useFELayout/>
-    <w:compatSetting w:name="compatibilityMode" w:uri="http://schemas.microsoft.com/office/word" w:val="12"/>
-    <w:compatSetting w:name="useWord2013TrackBottomHyphenation" w:uri="http://schemas.microsoft.com/office/word" w:val="1"/>
-  </w:compat>
-  <w:rsids>
-    <w:rsidRoot w:val="001C6155"/>
-    <w:rsid w:val="001C6155"/>
-  </w:rsids>
-  <m:mathPr>
-    <m:mathFont m:val="Cambria Math"/>
-    <m:brkBin m:val="before"/>
-    <m:brkBinSub m:val="--"/>
-    <m:smallFrac m:val="0"/>
-    <m:dispDef/>
-    <m:lMargin m:val="0"/>
-    <m:rMargin m:val="0"/>
-    <m:defJc m:val="centerGroup"/>
-    <m:wrapIndent m:val="1440"/>
-    <m:intLim m:val="subSup"/>
-    <m:naryLim m:val="undOvr"/>
-  </m:mathPr>
-  <w:themeFontLang w:val="en-US" w:eastAsia="ja-JP"/>
-  <w:clrSchemeMapping w:bg1="light1" w:t1="dark1" w:bg2="light2" w:t2="dark2" w:accent1="accent1" w:accent2="accent2" w:accent3="accent3" w:accent4="accent4" w:accent5="accent5" w:accent6="accent6" w:hyperlink="hyperlink" w:followedHyperlink="followedHyperlink"/>
-  <w:decimalSymbol w:val="."/>
-  <w:listSeparator w:val=","/>
-</w:settings>
-</file>
-
-<file path=word/glossary/styles.xml><?xml version="1.0" encoding="utf-8"?>
-<w:styles xmlns:mc="http://schemas.openxmlformats.org/markup-compatibility/2006" xmlns:r="http://schemas.openxmlformats.org/officeDocument/2006/relationships" xmlns:w="http://schemas.openxmlformats.org/wordprocessingml/2006/main" xmlns:w14="http://schemas.microsoft.com/office/word/2010/wordml" xmlns:w15="http://schemas.microsoft.com/office/word/2012/wordml" xmlns:w16cid="http://schemas.microsoft.com/office/word/2016/wordml/cid" xmlns:w16se="http://schemas.microsoft.com/office/word/2015/wordml/symex" mc:Ignorable="w14 w15 w16se w16cid">
-  <w:docDefaults>
-    <w:rPrDefault>
-      <w:rPr>
-        <w:rFonts w:asciiTheme="minorHAnsi" w:eastAsiaTheme="minorEastAsia" w:hAnsiTheme="minorHAnsi" w:cstheme="minorBidi"/>
-        <w:sz w:val="22"/>
-        <w:szCs w:val="22"/>
-        <w:lang w:val="en-US" w:eastAsia="ja-JP" w:bidi="ar-SA"/>
-      </w:rPr>
-    </w:rPrDefault>
-    <w:pPrDefault>
-      <w:pPr>
-        <w:spacing w:after="160" w:line="259" w:lineRule="auto"/>
-      </w:pPr>
-    </w:pPrDefault>
-  </w:docDefaults>
-  <w:latentStyles w:defLockedState="0" w:defUIPriority="99" w:defSemiHidden="0" w:defUnhideWhenUsed="0" w:defQFormat="0" w:count="375">
-    <w:lsdException w:name="Normal" w:uiPriority="0" w:qFormat="1"/>
-    <w:lsdException w:name="heading 1" w:uiPriority="9" w:qFormat="1"/>
-    <w:lsdException w:name="heading 2" w:semiHidden="1" w:uiPriority="9" w:unhideWhenUsed="1" w:qFormat="1"/>
-    <w:lsdException w:name="heading 3" w:semiHidden="1" w:uiPriority="9" w:unhideWhenUsed="1" w:qFormat="1"/>
-    <w:lsdException w:name="heading 4" w:semiHidden="1" w:uiPriority="9" w:unhideWhenUsed="1" w:qFormat="1"/>
-    <w:lsdException w:name="heading 5" w:semiHidden="1" w:uiPriority="9" w:unhideWhenUsed="1" w:qFormat="1"/>
-    <w:lsdException w:name="heading 6" w:semiHidden="1" w:uiPriority="9" w:unhideWhenUsed="1" w:qFormat="1"/>
-    <w:lsdException w:name="heading 7" w:semiHidden="1" w:uiPriority="9" w:unhideWhenUsed="1" w:qFormat="1"/>
-    <w:lsdException w:name="heading 8" w:semiHidden="1" w:uiPriority="9" w:unhideWhenUsed="1" w:qFormat="1"/>
-    <w:lsdException w:name="heading 9" w:semiHidden="1" w:uiPriority="9" w:unhideWhenUsed="1" w:qFormat="1"/>
-    <w:lsdException w:name="index 1" w:semiHidden="1" w:unhideWhenUsed="1"/>
-    <w:lsdException w:name="index 2" w:semiHidden="1" w:unhideWhenUsed="1"/>
-    <w:lsdException w:name="index 3" w:semiHidden="1" w:unhideWhenUsed="1"/>
-    <w:lsdException w:name="index 4" w:semiHidden="1" w:unhideWhenUsed="1"/>
-    <w:lsdException w:name="index 5" w:semiHidden="1" w:unhideWhenUsed="1"/>
-    <w:lsdException w:name="index 6" w:semiHidden="1" w:unhideWhenUsed="1"/>
-    <w:lsdException w:name="index 7" w:semiHidden="1" w:unhideWhenUsed="1"/>
-    <w:lsdException w:name="index 8" w:semiHidden="1" w:unhideWhenUsed="1"/>
-    <w:lsdException w:name="index 9" w:semiHidden="1" w:unhideWhenUsed="1"/>
-    <w:lsdException w:name="toc 1" w:semiHidden="1" w:uiPriority="39" w:unhideWhenUsed="1"/>
-    <w:lsdException w:name="toc 2" w:semiHidden="1" w:uiPriority="39" w:unhideWhenUsed="1"/>
-    <w:lsdException w:name="toc 3" w:semiHidden="1" w:uiPriority="39" w:unhideWhenUsed="1"/>
-    <w:lsdException w:name="toc 4" w:semiHidden="1" w:uiPriority="39" w:unhideWhenUsed="1"/>
-    <w:lsdException w:name="toc 5" w:semiHidden="1" w:uiPriority="39" w:unhideWhenUsed="1"/>
-    <w:lsdException w:name="toc 6" w:semiHidden="1" w:uiPriority="39" w:unhideWhenUsed="1"/>
-    <w:lsdException w:name="toc 7" w:semiHidden="1" w:uiPriority="39" w:unhideWhenUsed="1"/>
-    <w:lsdException w:name="toc 8" w:semiHidden="1" w:uiPriority="39" w:unhideWhenUsed="1"/>
-    <w:lsdException w:name="toc 9" w:semiHidden="1" w:uiPriority="39" w:unhideWhenUsed="1"/>
-    <w:lsdException w:name="Normal Indent" w:semiHidden="1" w:unhideWhenUsed="1"/>
-    <w:lsdException w:name="footnote text" w:semiHidden="1" w:unhideWhenUsed="1"/>
-    <w:lsdException w:name="annotation text" w:semiHidden="1" w:unhideWhenUsed="1"/>
-    <w:lsdException w:name="header" w:semiHidden="1" w:unhideWhenUsed="1"/>
-    <w:lsdException w:name="footer" w:semiHidden="1" w:unhideWhenUsed="1"/>
-    <w:lsdException w:name="index heading" w:semiHidden="1" w:unhideWhenUsed="1"/>
-    <w:lsdException w:name="caption" w:semiHidden="1" w:uiPriority="35" w:unhideWhenUsed="1" w:qFormat="1"/>
-    <w:lsdException w:name="table of figures" w:semiHidden="1" w:unhideWhenUsed="1"/>
-    <w:lsdException w:name="envelope address" w:semiHidden="1" w:unhideWhenUsed="1"/>
-    <w:lsdException w:name="envelope return" w:semiHidden="1" w:unhideWhenUsed="1"/>
-    <w:lsdException w:name="footnote reference" w:semiHidden="1" w:unhideWhenUsed="1"/>
-    <w:lsdException w:name="annotation reference" w:semiHidden="1" w:unhideWhenUsed="1"/>
-    <w:lsdException w:name="line number" w:semiHidden="1" w:unhideWhenUsed="1"/>
-    <w:lsdException w:name="page number" w:semiHidden="1" w:unhideWhenUsed="1"/>
-    <w:lsdException w:name="endnote reference" w:semiHidden="1" w:unhideWhenUsed="1"/>
-    <w:lsdException w:name="endnote text" w:semiHidden="1" w:unhideWhenUsed="1"/>
-    <w:lsdException w:name="table of authorities" w:semiHidden="1" w:unhideWhenUsed="1"/>
-    <w:lsdException w:name="macro" w:semiHidden="1" w:unhideWhenUsed="1"/>
-    <w:lsdException w:name="toa heading" w:semiHidden="1" w:unhideWhenUsed="1"/>
-    <w:lsdException w:name="List" w:semiHidden="1" w:unhideWhenUsed="1"/>
-    <w:lsdException w:name="List Bullet" w:semiHidden="1" w:unhideWhenUsed="1"/>
-    <w:lsdException w:name="List Number" w:semiHidden="1" w:unhideWhenUsed="1"/>
-    <w:lsdException w:name="List 2" w:semiHidden="1" w:unhideWhenUsed="1"/>
-    <w:lsdException w:name="List 3" w:semiHidden="1" w:unhideWhenUsed="1"/>
-    <w:lsdException w:name="List 4" w:semiHidden="1" w:unhideWhenUsed="1"/>
-    <w:lsdException w:name="List 5" w:semiHidden="1" w:unhideWhenUsed="1"/>
-    <w:lsdException w:name="List Bullet 2" w:semiHidden="1" w:unhideWhenUsed="1"/>
-    <w:lsdException w:name="List Bullet 3" w:semiHidden="1" w:unhideWhenUsed="1"/>
-    <w:lsdException w:name="List Bullet 4" w:semiHidden="1" w:unhideWhenUsed="1"/>
-    <w:lsdException w:name="List Bullet 5" w:semiHidden="1" w:unhideWhenUsed="1"/>
-    <w:lsdException w:name="List Number 2" w:semiHidden="1" w:unhideWhenUsed="1"/>
-    <w:lsdException w:name="List Number 3" w:semiHidden="1" w:unhideWhenUsed="1"/>
-    <w:lsdException w:name="List Number 4" w:semiHidden="1" w:unhideWhenUsed="1"/>
-    <w:lsdException w:name="List Number 5" w:semiHidden="1" w:unhideWhenUsed="1"/>
-    <w:lsdException w:name="Title" w:uiPriority="10" w:qFormat="1"/>
-    <w:lsdException w:name="Closing" w:semiHidden="1" w:unhideWhenUsed="1"/>
-    <w:lsdException w:name="Signature" w:semiHidden="1" w:unhideWhenUsed="1"/>
-    <w:lsdException w:name="Default Paragraph Font" w:semiHidden="1" w:uiPriority="1" w:unhideWhenUsed="1"/>
-    <w:lsdException w:name="Body Text" w:semiHidden="1" w:unhideWhenUsed="1"/>
-    <w:lsdException w:name="Body Text Indent" w:semiHidden="1" w:unhideWhenUsed="1"/>
-    <w:lsdException w:name="List Continue" w:semiHidden="1" w:unhideWhenUsed="1"/>
-    <w:lsdException w:name="List Continue 2" w:semiHidden="1" w:unhideWhenUsed="1"/>
-    <w:lsdException w:name="List Continue 3" w:semiHidden="1" w:unhideWhenUsed="1"/>
-    <w:lsdException w:name="List Continue 4" w:semiHidden="1" w:unhideWhenUsed="1"/>
-    <w:lsdException w:name="List Continue 5" w:semiHidden="1" w:unhideWhenUsed="1"/>
-    <w:lsdException w:name="Message Header" w:semiHidden="1" w:unhideWhenUsed="1"/>
-    <w:lsdException w:name="Subtitle" w:uiPriority="11" w:qFormat="1"/>
-    <w:lsdException w:name="Salutation" w:semiHidden="1" w:unhideWhenUsed="1"/>
-    <w:lsdException w:name="Date" w:semiHidden="1" w:unhideWhenUsed="1"/>
-    <w:lsdException w:name="Body Text First Indent" w:semiHidden="1" w:unhideWhenUsed="1"/>
-    <w:lsdException w:name="Body Text First Indent 2" w:semiHidden="1" w:unhideWhenUsed="1"/>
-    <w:lsdException w:name="Note Heading" w:semiHidden="1" w:unhideWhenUsed="1"/>
-    <w:lsdException w:name="Body Text 2" w:semiHidden="1" w:unhideWhenUsed="1"/>
-    <w:lsdException w:name="Body Text 3" w:semiHidden="1" w:unhideWhenUsed="1"/>
-    <w:lsdException w:name="Body Text Indent 2" w:semiHidden="1" w:unhideWhenUsed="1"/>
-    <w:lsdException w:name="Body Text Indent 3" w:semiHidden="1" w:unhideWhenUsed="1"/>
-    <w:lsdException w:name="Block Text" w:semiHidden="1" w:unhideWhenUsed="1"/>
-    <w:lsdException w:name="Hyperlink" w:semiHidden="1" w:unhideWhenUsed="1"/>
-    <w:lsdException w:name="FollowedHyperlink" w:semiHidden="1" w:unhideWhenUsed="1"/>
-    <w:lsdException w:name="Strong" w:uiPriority="22" w:qFormat="1"/>
-    <w:lsdException w:name="Emphasis" w:uiPriority="20" w:qFormat="1"/>
-    <w:lsdException w:name="Document Map" w:semiHidden="1" w:unhideWhenUsed="1"/>
-    <w:lsdException w:name="Plain Text" w:semiHidden="1" w:unhideWhenUsed="1"/>
-    <w:lsdException w:name="E-mail Signature" w:semiHidden="1" w:unhideWhenUsed="1"/>
-    <w:lsdException w:name="HTML Top of Form" w:semiHidden="1" w:unhideWhenUsed="1"/>
-    <w:lsdException w:name="HTML Bottom of Form" w:semiHidden="1" w:unhideWhenUsed="1"/>
-    <w:lsdException w:name="Normal (Web)" w:semiHidden="1" w:unhideWhenUsed="1"/>
-    <w:lsdException w:name="HTML Acronym" w:semiHidden="1" w:unhideWhenUsed="1"/>
-    <w:lsdException w:name="HTML Address" w:semiHidden="1" w:unhideWhenUsed="1"/>
-    <w:lsdException w:name="HTML Cite" w:semiHidden="1" w:unhideWhenUsed="1"/>
-    <w:lsdException w:name="HTML Code" w:semiHidden="1" w:unhideWhenUsed="1"/>
-    <w:lsdException w:name="HTML Definition" w:semiHidden="1" w:unhideWhenUsed="1"/>
-    <w:lsdException w:name="HTML Keyboard" w:semiHidden="1" w:unhideWhenUsed="1"/>
-    <w:lsdException w:name="HTML Preformatted" w:semiHidden="1" w:unhideWhenUsed="1"/>
-    <w:lsdException w:name="HTML Sample" w:semiHidden="1" w:unhideWhenUsed="1"/>
-    <w:lsdException w:name="HTML Typewriter" w:semiHidden="1" w:unhideWhenUsed="1"/>
-    <w:lsdException w:name="HTML Variable" w:semiHidden="1" w:unhideWhenUsed="1"/>
-    <w:lsdException w:name="Normal Table" w:semiHidden="1" w:unhideWhenUsed="1"/>
-    <w:lsdException w:name="annotation subject" w:semiHidden="1" w:unhideWhenUsed="1"/>
-    <w:lsdException w:name="No List" w:semiHidden="1" w:unhideWhenUsed="1"/>
-    <w:lsdException w:name="Outline List 1" w:semiHidden="1" w:unhideWhenUsed="1"/>
-    <w:lsdException w:name="Outline List 2" w:semiHidden="1" w:unhideWhenUsed="1"/>
-    <w:lsdException w:name="Outline List 3" w:semiHidden="1" w:unhideWhenUsed="1"/>
-    <w:lsdException w:name="Table Simple 1" w:semiHidden="1" w:unhideWhenUsed="1"/>
-    <w:lsdException w:name="Table Simple 2" w:semiHidden="1" w:unhideWhenUsed="1"/>
-    <w:lsdException w:name="Table Simple 3" w:semiHidden="1" w:unhideWhenUsed="1"/>
-    <w:lsdException w:name="Table Classic 1" w:semiHidden="1" w:unhideWhenUsed="1"/>
-    <w:lsdException w:name="Table Classic 2" w:semiHidden="1" w:unhideWhenUsed="1"/>
-    <w:lsdException w:name="Table Classic 3" w:semiHidden="1" w:unhideWhenUsed="1"/>
-    <w:lsdException w:name="Table Classic 4" w:semiHidden="1" w:unhideWhenUsed="1"/>
-    <w:lsdException w:name="Table Colorful 1" w:semiHidden="1" w:unhideWhenUsed="1"/>
-    <w:lsdException w:name="Table Colorful 2" w:semiHidden="1" w:unhideWhenUsed="1"/>
-    <w:lsdException w:name="Table Colorful 3" w:semiHidden="1" w:unhideWhenUsed="1"/>
-    <w:lsdException w:name="Table Columns 1" w:semiHidden="1" w:unhideWhenUsed="1"/>
-    <w:lsdException w:name="Table Columns 2" w:semiHidden="1" w:unhideWhenUsed="1"/>
-    <w:lsdException w:name="Table Columns 3" w:semiHidden="1" w:unhideWhenUsed="1"/>
-    <w:lsdException w:name="Table Columns 4" w:semiHidden="1" w:unhideWhenUsed="1"/>
-    <w:lsdException w:name="Table Columns 5" w:semiHidden="1" w:unhideWhenUsed="1"/>
-    <w:lsdException w:name="Table Grid 1" w:semiHidden="1" w:unhideWhenUsed="1"/>
-    <w:lsdException w:name="Table Grid 2" w:semiHidden="1" w:unhideWhenUsed="1"/>
-    <w:lsdException w:name="Table Grid 3" w:semiHidden="1" w:unhideWhenUsed="1"/>
-    <w:lsdException w:name="Table Grid 4" w:semiHidden="1" w:unhideWhenUsed="1"/>
-    <w:lsdException w:name="Table Grid 5" w:semiHidden="1" w:unhideWhenUsed="1"/>
-    <w:lsdException w:name="Table Grid 6" w:semiHidden="1" w:unhideWhenUsed="1"/>
-    <w:lsdException w:name="Table Grid 7" w:semiHidden="1" w:unhideWhenUsed="1"/>
-    <w:lsdException w:name="Table Grid 8" w:semiHidden="1" w:unhideWhenUsed="1"/>
-    <w:lsdException w:name="Table List 1" w:semiHidden="1" w:unhideWhenUsed="1"/>
-    <w:lsdException w:name="Table List 2" w:semiHidden="1" w:unhideWhenUsed="1"/>
-    <w:lsdException w:name="Table List 3" w:semiHidden="1" w:unhideWhenUsed="1"/>
-    <w:lsdException w:name="Table List 4" w:semiHidden="1" w:unhideWhenUsed="1"/>
-    <w:lsdException w:name="Table List 5" w:semiHidden="1" w:unhideWhenUsed="1"/>
-    <w:lsdException w:name="Table List 6" w:semiHidden="1" w:unhideWhenUsed="1"/>
-    <w:lsdException w:name="Table List 7" w:semiHidden="1" w:unhideWhenUsed="1"/>
-    <w:lsdException w:name="Table List 8" w:semiHidden="1" w:unhideWhenUsed="1"/>
-    <w:lsdException w:name="Table 3D effects 1" w:semiHidden="1" w:unhideWhenUsed="1"/>
-    <w:lsdException w:name="Table 3D effects 2" w:semiHidden="1" w:unhideWhenUsed="1"/>
-    <w:lsdException w:name="Table 3D effects 3" w:semiHidden="1" w:unhideWhenUsed="1"/>
-    <w:lsdException w:name="Table Contemporary" w:semiHidden="1" w:unhideWhenUsed="1"/>
-    <w:lsdException w:name="Table Elegant" w:semiHidden="1" w:unhideWhenUsed="1"/>
-    <w:lsdException w:name="Table Professional" w:semiHidden="1" w:unhideWhenUsed="1"/>
-    <w:lsdException w:name="Table Subtle 1" w:semiHidden="1" w:unhideWhenUsed="1"/>
-    <w:lsdException w:name="Table Subtle 2" w:semiHidden="1" w:unhideWhenUsed="1"/>
-    <w:lsdException w:name="Table Web 1" w:semiHidden="1" w:unhideWhenUsed="1"/>
-    <w:lsdException w:name="Table Web 2" w:semiHidden="1" w:unhideWhenUsed="1"/>
-    <w:lsdException w:name="Table Web 3" w:semiHidden="1" w:unhideWhenUsed="1"/>
-    <w:lsdException w:name="Balloon Text" w:semiHidden="1" w:unhideWhenUsed="1"/>
-    <w:lsdException w:name="Table Grid" w:uiPriority="39"/>
-    <w:lsdException w:name="Table Theme" w:semiHidden="1" w:unhideWhenUsed="1"/>
-    <w:lsdException w:name="Placeholder Text" w:semiHidden="1"/>
-    <w:lsdException w:name="No Spacing" w:uiPriority="1" w:qFormat="1"/>
-    <w:lsdException w:name="Light Shading" w:uiPriority="60"/>
-    <w:lsdException w:name="Light List" w:uiPriority="61"/>
-    <w:lsdException w:name="Light Grid" w:uiPriority="62"/>
-    <w:lsdException w:name="Medium Shading 1" w:uiPriority="63"/>
-    <w:lsdException w:name="Medium Shading 2" w:uiPriority="64"/>
-    <w:lsdException w:name="Medium List 1" w:uiPriority="65"/>
-    <w:lsdException w:name="Medium List 2" w:uiPriority="66"/>
-    <w:lsdException w:name="Medium Grid 1" w:uiPriority="67"/>
-    <w:lsdException w:name="Medium Grid 2" w:uiPriority="68"/>
-    <w:lsdException w:name="Medium Grid 3" w:uiPriority="69"/>
-    <w:lsdException w:name="Dark List" w:uiPriority="70"/>
-    <w:lsdException w:name="Colorful Shading" w:uiPriority="71"/>
-    <w:lsdException w:name="Colorful List" w:uiPriority="72"/>
-    <w:lsdException w:name="Colorful Grid" w:uiPriority="73"/>
-    <w:lsdException w:name="Light Shading Accent 1" w:uiPriority="60"/>
-    <w:lsdException w:name="Light List Accent 1" w:uiPriority="61"/>
-    <w:lsdException w:name="Light Grid Accent 1" w:uiPriority="62"/>
-    <w:lsdException w:name="Medium Shading 1 Accent 1" w:uiPriority="63"/>
-    <w:lsdException w:name="Medium Shading 2 Accent 1" w:uiPriority="64"/>
-    <w:lsdException w:name="Medium List 1 Accent 1" w:uiPriority="65"/>
-    <w:lsdException w:name="Revision" w:semiHidden="1"/>
-    <w:lsdException w:name="List Paragraph" w:uiPriority="34" w:qFormat="1"/>
-    <w:lsdException w:name="Quote" w:uiPriority="29" w:qFormat="1"/>
-    <w:lsdException w:name="Intense Quote" w:uiPriority="30" w:qFormat="1"/>
-    <w:lsdException w:name="Medium List 2 Accent 1" w:uiPriority="66"/>
-    <w:lsdException w:name="Medium Grid 1 Accent 1" w:uiPriority="67"/>
-    <w:lsdException w:name="Medium Grid 2 Accent 1" w:uiPriority="68"/>
-    <w:lsdException w:name="Medium Grid 3 Accent 1" w:uiPriority="69"/>
-    <w:lsdException w:name="Dark List Accent 1" w:uiPriority="70"/>
-    <w:lsdException w:name="Colorful Shading Accent 1" w:uiPriority="71"/>
-    <w:lsdException w:name="Colorful List Accent 1" w:uiPriority="72"/>
-    <w:lsdException w:name="Colorful Grid Accent 1" w:uiPriority="73"/>
-    <w:lsdException w:name="Light Shading Accent 2" w:uiPriority="60"/>
-    <w:lsdException w:name="Light List Accent 2" w:uiPriority="61"/>
-    <w:lsdException w:name="Light Grid Accent 2" w:uiPriority="62"/>
-    <w:lsdException w:name="Medium Shading 1 Accent 2" w:uiPriority="63"/>
-    <w:lsdException w:name="Medium Shading 2 Accent 2" w:uiPriority="64"/>
-    <w:lsdException w:name="Medium List 1 Accent 2" w:uiPriority="65"/>
-    <w:lsdException w:name="Medium List 2 Accent 2" w:uiPriority="66"/>
-    <w:lsdException w:name="Medium Grid 1 Accent 2" w:uiPriority="67"/>
-    <w:lsdException w:name="Medium Grid 2 Accent 2" w:uiPriority="68"/>
-    <w:lsdException w:name="Medium Grid 3 Accent 2" w:uiPriority="69"/>
-    <w:lsdException w:name="Dark List Accent 2" w:uiPriority="70"/>
-    <w:lsdException w:name="Colorful Shading Accent 2" w:uiPriority="71"/>
-    <w:lsdException w:name="Colorful List Accent 2" w:uiPriority="72"/>
-    <w:lsdException w:name="Colorful Grid Accent 2" w:uiPriority="73"/>
-    <w:lsdException w:name="Light Shading Accent 3" w:uiPriority="60"/>
-    <w:lsdException w:name="Light List Accent 3" w:uiPriority="61"/>
-    <w:lsdException w:name="Light Grid Accent 3" w:uiPriority="62"/>
-    <w:lsdException w:name="Medium Shading 1 Accent 3" w:uiPriority="63"/>
-    <w:lsdException w:name="Medium Shading 2 Accent 3" w:uiPriority="64"/>
-    <w:lsdException w:name="Medium List 1 Accent 3" w:uiPriority="65"/>
-    <w:lsdException w:name="Medium List 2 Accent 3" w:uiPriority="66"/>
-    <w:lsdException w:name="Medium Grid 1 Accent 3" w:uiPriority="67"/>
-    <w:lsdException w:name="Medium Grid 2 Accent 3" w:uiPriority="68"/>
-    <w:lsdException w:name="Medium Grid 3 Accent 3" w:uiPriority="69"/>
-    <w:lsdException w:name="Dark List Accent 3" w:uiPriority="70"/>
-    <w:lsdException w:name="Colorful Shading Accent 3" w:uiPriority="71"/>
-    <w:lsdException w:name="Colorful List Accent 3" w:uiPriority="72"/>
-    <w:lsdException w:name="Colorful Grid Accent 3" w:uiPriority="73"/>
-    <w:lsdException w:name="Light Shading Accent 4" w:uiPriority="60"/>
-    <w:lsdException w:name="Light List Accent 4" w:uiPriority="61"/>
-    <w:lsdException w:name="Light Grid Accent 4" w:uiPriority="62"/>
-    <w:lsdException w:name="Medium Shading 1 Accent 4" w:uiPriority="63"/>
-    <w:lsdException w:name="Medium Shading 2 Accent 4" w:uiPriority="64"/>
-    <w:lsdException w:name="Medium List 1 Accent 4" w:uiPriority="65"/>
-    <w:lsdException w:name="Medium List 2 Accent 4" w:uiPriority="66"/>
-    <w:lsdException w:name="Medium Grid 1 Accent 4" w:uiPriority="67"/>
-    <w:lsdException w:name="Medium Grid 2 Accent 4" w:uiPriority="68"/>
-    <w:lsdException w:name="Medium Grid 3 Accent 4" w:uiPriority="69"/>
-    <w:lsdException w:name="Dark List Accent 4" w:uiPriority="70"/>
-    <w:lsdException w:name="Colorful Shading Accent 4" w:uiPriority="71"/>
-    <w:lsdException w:name="Colorful List Accent 4" w:uiPriority="72"/>
-    <w:lsdException w:name="Colorful Grid Accent 4" w:uiPriority="73"/>
-    <w:lsdException w:name="Light Shading Accent 5" w:uiPriority="60"/>
-    <w:lsdException w:name="Light List Accent 5" w:uiPriority="61"/>
-    <w:lsdException w:name="Light Grid Accent 5" w:uiPriority="62"/>
-    <w:lsdException w:name="Medium Shading 1 Accent 5" w:uiPriority="63"/>
-    <w:lsdException w:name="Medium Shading 2 Accent 5" w:uiPriority="64"/>
-    <w:lsdException w:name="Medium List 1 Accent 5" w:uiPriority="65"/>
-    <w:lsdException w:name="Medium List 2 Accent 5" w:uiPriority="66"/>
-    <w:lsdException w:name="Medium Grid 1 Accent 5" w:uiPriority="67"/>
-    <w:lsdException w:name="Medium Grid 2 Accent 5" w:uiPriority="68"/>
-    <w:lsdException w:name="Medium Grid 3 Accent 5" w:uiPriority="69"/>
-    <w:lsdException w:name="Dark List Accent 5" w:uiPriority="70"/>
-    <w:lsdException w:name="Colorful Shading Accent 5" w:uiPriority="71"/>
-    <w:lsdException w:name="Colorful List Accent 5" w:uiPriority="72"/>
-    <w:lsdException w:name="Colorful Grid Accent 5" w:uiPriority="73"/>
-    <w:lsdException w:name="Light Shading Accent 6" w:uiPriority="60"/>
-    <w:lsdException w:name="Light List Accent 6" w:uiPriority="61"/>
-    <w:lsdException w:name="Light Grid Accent 6" w:uiPriority="62"/>
-    <w:lsdException w:name="Medium Shading 1 Accent 6" w:uiPriority="63"/>
-    <w:lsdException w:name="Medium Shading 2 Accent 6" w:uiPriority="64"/>
-    <w:lsdException w:name="Medium List 1 Accent 6" w:uiPriority="65"/>
-    <w:lsdException w:name="Medium List 2 Accent 6" w:uiPriority="66"/>
-    <w:lsdException w:name="Medium Grid 1 Accent 6" w:uiPriority="67"/>
-    <w:lsdException w:name="Medium Grid 2 Accent 6" w:uiPriority="68"/>
-    <w:lsdException w:name="Medium Grid 3 Accent 6" w:uiPriority="69"/>
-    <w:lsdException w:name="Dark List Accent 6" w:uiPriority="70"/>
-    <w:lsdException w:name="Colorful Shading Accent 6" w:uiPriority="71"/>
-    <w:lsdException w:name="Colorful List Accent 6" w:uiPriority="72"/>
-    <w:lsdException w:name="Colorful Grid Accent 6" w:uiPriority="73"/>
-    <w:lsdException w:name="Subtle Emphasis" w:uiPriority="19" w:qFormat="1"/>
-    <w:lsdException w:name="Intense Emphasis" w:uiPriority="21" w:qFormat="1"/>
-    <w:lsdException w:name="Subtle Reference" w:uiPriority="31" w:qFormat="1"/>
-    <w:lsdException w:name="Intense Reference" w:uiPriority="32" w:qFormat="1"/>
-    <w:lsdException w:name="Book Title" w:uiPriority="33" w:qFormat="1"/>
-    <w:lsdException w:name="Bibliography" w:semiHidden="1" w:uiPriority="37" w:unhideWhenUsed="1"/>
-    <w:lsdException w:name="TOC Heading" w:semiHidden="1" w:uiPriority="39" w:unhideWhenUsed="1" w:qFormat="1"/>
-    <w:lsdException w:name="Plain Table 1" w:uiPriority="41"/>
-    <w:lsdException w:name="Plain Table 2" w:uiPriority="42"/>
-    <w:lsdException w:name="Plain Table 3" w:uiPriority="43"/>
-    <w:lsdException w:name="Plain Table 4" w:uiPriority="44"/>
-    <w:lsdException w:name="Plain Table 5" w:uiPriority="45"/>
-    <w:lsdException w:name="Grid Table Light" w:uiPriority="40"/>
-    <w:lsdException w:name="Grid Table 1 Light" w:uiPriority="46"/>
-    <w:lsdException w:name="Grid Table 2" w:uiPriority="47"/>
-    <w:lsdException w:name="Grid Table 3" w:uiPriority="48"/>
-    <w:lsdException w:name="Grid Table 4" w:uiPriority="49"/>
-    <w:lsdException w:name="Grid Table 5 Dark" w:uiPriority="50"/>
-    <w:lsdException w:name="Grid Table 6 Colorful" w:uiPriority="51"/>
-    <w:lsdException w:name="Grid Table 7 Colorful" w:uiPriority="52"/>
-    <w:lsdException w:name="Grid Table 1 Light Accent 1" w:uiPriority="46"/>
-    <w:lsdException w:name="Grid Table 2 Accent 1" w:uiPriority="47"/>
-    <w:lsdException w:name="Grid Table 3 Accent 1" w:uiPriority="48"/>
-    <w:lsdException w:name="Grid Table 4 Accent 1" w:uiPriority="49"/>
-    <w:lsdException w:name="Grid Table 5 Dark Accent 1" w:uiPriority="50"/>
-    <w:lsdException w:name="Grid Table 6 Colorful Accent 1" w:uiPriority="51"/>
-    <w:lsdException w:name="Grid Table 7 Colorful Accent 1" w:uiPriority="52"/>
-    <w:lsdException w:name="Grid Table 1 Light Accent 2" w:uiPriority="46"/>
-    <w:lsdException w:name="Grid Table 2 Accent 2" w:uiPriority="47"/>
-    <w:lsdException w:name="Grid Table 3 Accent 2" w:uiPriority="48"/>
-    <w:lsdException w:name="Grid Table 4 Accent 2" w:uiPriority="49"/>
-    <w:lsdException w:name="Grid Table 5 Dark Accent 2" w:uiPriority="50"/>
-    <w:lsdException w:name="Grid Table 6 Colorful Accent 2" w:uiPriority="51"/>
-    <w:lsdException w:name="Grid Table 7 Colorful Accent 2" w:uiPriority="52"/>
-    <w:lsdException w:name="Grid Table 1 Light Accent 3" w:uiPriority="46"/>
-    <w:lsdException w:name="Grid Table 2 Accent 3" w:uiPriority="47"/>
-    <w:lsdException w:name="Grid Table 3 Accent 3" w:uiPriority="48"/>
-    <w:lsdException w:name="Grid Table 4 Accent 3" w:uiPriority="49"/>
-    <w:lsdException w:name="Grid Table 5 Dark Accent 3" w:uiPriority="50"/>
-    <w:lsdException w:name="Grid Table 6 Colorful Accent 3" w:uiPriority="51"/>
-    <w:lsdException w:name="Grid Table 7 Colorful Accent 3" w:uiPriority="52"/>
-    <w:lsdException w:name="Grid Table 1 Light Accent 4" w:uiPriority="46"/>
-    <w:lsdException w:name="Grid Table 2 Accent 4" w:uiPriority="47"/>
-    <w:lsdException w:name="Grid Table 3 Accent 4" w:uiPriority="48"/>
-    <w:lsdException w:name="Grid Table 4 Accent 4" w:uiPriority="49"/>
-    <w:lsdException w:name="Grid Table 5 Dark Accent 4" w:uiPriority="50"/>
-    <w:lsdException w:name="Grid Table 6 Colorful Accent 4" w:uiPriority="51"/>
-    <w:lsdException w:name="Grid Table 7 Colorful Accent 4" w:uiPriority="52"/>
-    <w:lsdException w:name="Grid Table 1 Light Accent 5" w:uiPriority="46"/>
-    <w:lsdException w:name="Grid Table 2 Accent 5" w:uiPriority="47"/>
-    <w:lsdException w:name="Grid Table 3 Accent 5" w:uiPriority="48"/>
-    <w:lsdException w:name="Grid Table 4 Accent 5" w:uiPriority="49"/>
-    <w:lsdException w:name="Grid Table 5 Dark Accent 5" w:uiPriority="50"/>
-    <w:lsdException w:name="Grid Table 6 Colorful Accent 5" w:uiPriority="51"/>
-    <w:lsdException w:name="Grid Table 7 Colorful Accent 5" w:uiPriority="52"/>
-    <w:lsdException w:name="Grid Table 1 Light Accent 6" w:uiPriority="46"/>
-    <w:lsdException w:name="Grid Table 2 Accent 6" w:uiPriority="47"/>
-    <w:lsdException w:name="Grid Table 3 Accent 6" w:uiPriority="48"/>
-    <w:lsdException w:name="Grid Table 4 Accent 6" w:uiPriority="49"/>
-    <w:lsdException w:name="Grid Table 5 Dark Accent 6" w:uiPriority="50"/>
-    <w:lsdException w:name="Grid Table 6 Colorful Accent 6" w:uiPriority="51"/>
-    <w:lsdException w:name="Grid Table 7 Colorful Accent 6" w:uiPriority="52"/>
-    <w:lsdException w:name="List Table 1 Light" w:uiPriority="46"/>
-    <w:lsdException w:name="List Table 2" w:uiPriority="47"/>
-    <w:lsdException w:name="List Table 3" w:uiPriority="48"/>
-    <w:lsdException w:name="List Table 4" w:uiPriority="49"/>
-    <w:lsdException w:name="List Table 5 Dark" w:uiPriority="50"/>
-    <w:lsdException w:name="List Table 6 Colorful" w:uiPriority="51"/>
-    <w:lsdException w:name="List Table 7 Colorful" w:uiPriority="52"/>
-    <w:lsdException w:name="List Table 1 Light Accent 1" w:uiPriority="46"/>
-    <w:lsdException w:name="List Table 2 Accent 1" w:uiPriority="47"/>
-    <w:lsdException w:name="List Table 3 Accent 1" w:uiPriority="48"/>
-    <w:lsdException w:name="List Table 4 Accent 1" w:uiPriority="49"/>
-    <w:lsdException w:name="List Table 5 Dark Accent 1" w:uiPriority="50"/>
-    <w:lsdException w:name="List Table 6 Colorful Accent 1" w:uiPriority="51"/>
-    <w:lsdException w:name="List Table 7 Colorful Accent 1" w:uiPriority="52"/>
-    <w:lsdException w:name="List Table 1 Light Accent 2" w:uiPriority="46"/>
-    <w:lsdException w:name="List Table 2 Accent 2" w:uiPriority="47"/>
-    <w:lsdException w:name="List Table 3 Accent 2" w:uiPriority="48"/>
-    <w:lsdException w:name="List Table 4 Accent 2" w:uiPriority="49"/>
-    <w:lsdException w:name="List Table 5 Dark Accent 2" w:uiPriority="50"/>
-    <w:lsdException w:name="List Table 6 Colorful Accent 2" w:uiPriority="51"/>
-    <w:lsdException w:name="List Table 7 Colorful Accent 2" w:uiPriority="52"/>
-    <w:lsdException w:name="List Table 1 Light Accent 3" w:uiPriority="46"/>
-    <w:lsdException w:name="List Table 2 Accent 3" w:uiPriority="47"/>
-    <w:lsdException w:name="List Table 3 Accent 3" w:uiPriority="48"/>
-    <w:lsdException w:name="List Table 4 Accent 3" w:uiPriority="49"/>
-    <w:lsdException w:name="List Table 5 Dark Accent 3" w:uiPriority="50"/>
-    <w:lsdException w:name="List Table 6 Colorful Accent 3" w:uiPriority="51"/>
-    <w:lsdException w:name="List Table 7 Colorful Accent 3" w:uiPriority="52"/>
-    <w:lsdException w:name="List Table 1 Light Accent 4" w:uiPriority="46"/>
-    <w:lsdException w:name="List Table 2 Accent 4" w:uiPriority="47"/>
-    <w:lsdException w:name="List Table 3 Accent 4" w:uiPriority="48"/>
-    <w:lsdException w:name="List Table 4 Accent 4" w:uiPriority="49"/>
-    <w:lsdException w:name="List Table 5 Dark Accent 4" w:uiPriority="50"/>
-    <w:lsdException w:name="List Table 6 Colorful Accent 4" w:uiPriority="51"/>
-    <w:lsdException w:name="List Table 7 Colorful Accent 4" w:uiPriority="52"/>
-    <w:lsdException w:name="List Table 1 Light Accent 5" w:uiPriority="46"/>
-    <w:lsdException w:name="List Table 2 Accent 5" w:uiPriority="47"/>
-    <w:lsdException w:name="List Table 3 Accent 5" w:uiPriority="48"/>
-    <w:lsdException w:name="List Table 4 Accent 5" w:uiPriority="49"/>
-    <w:lsdException w:name="List Table 5 Dark Accent 5" w:uiPriority="50"/>
-    <w:lsdException w:name="List Table 6 Colorful Accent 5" w:uiPriority="51"/>
-    <w:lsdException w:name="List Table 7 Colorful Accent 5" w:uiPriority="52"/>
-    <w:lsdException w:name="List Table 1 Light Accent 6" w:uiPriority="46"/>
-    <w:lsdException w:name="List Table 2 Accent 6" w:uiPriority="47"/>
-    <w:lsdException w:name="List Table 3 Accent 6" w:uiPriority="48"/>
-    <w:lsdException w:name="List Table 4 Accent 6" w:uiPriority="49"/>
-    <w:lsdException w:name="List Table 5 Dark Accent 6" w:uiPriority="50"/>
-    <w:lsdException w:name="List Table 6 Colorful Accent 6" w:uiPriority="51"/>
-    <w:lsdException w:name="List Table 7 Colorful Accent 6" w:uiPriority="52"/>
-    <w:lsdException w:name="Mention" w:semiHidden="1" w:unhideWhenUsed="1"/>
-    <w:lsdException w:name="Smart Hyperlink" w:semiHidden="1" w:unhideWhenUsed="1"/>
-    <w:lsdException w:name="Hashtag" w:semiHidden="1" w:unhideWhenUsed="1"/>
-    <w:lsdException w:name="Unresolved Mention" w:semiHidden="1" w:unhideWhenUsed="1"/>
-  </w:latentStyles>
-  <w:style w:type="paragraph" w:default="1" w:styleId="Normal">
-    <w:name w:val="Normal"/>
-    <w:qFormat/>
-  </w:style>
-  <w:style w:type="character" w:default="1" w:styleId="DefaultParagraphFont">
-    <w:name w:val="Default Paragraph Font"/>
-    <w:uiPriority w:val="1"/>
-    <w:semiHidden/>
-    <w:unhideWhenUsed/>
-  </w:style>
-  <w:style w:type="table" w:default="1" w:styleId="TableNormal">
-    <w:name w:val="Normal Table"/>
-    <w:uiPriority w:val="99"/>
-    <w:semiHidden/>
-    <w:unhideWhenUsed/>
-    <w:tblPr>
-      <w:tblInd w:w="0" w:type="dxa"/>
-      <w:tblCellMar>
-        <w:top w:w="0" w:type="dxa"/>
-        <w:left w:w="108" w:type="dxa"/>
-        <w:bottom w:w="0" w:type="dxa"/>
-        <w:right w:w="108" w:type="dxa"/>
-      </w:tblCellMar>
-    </w:tblPr>
-  </w:style>
-  <w:style w:type="numbering" w:default="1" w:styleId="NoList">
-    <w:name w:val="No List"/>
-    <w:uiPriority w:val="99"/>
-    <w:semiHidden/>
-    <w:unhideWhenUsed/>
-  </w:style>
-</w:styles>
-</file>
-
-<file path=word/glossary/webSettings.xml><?xml version="1.0" encoding="utf-8"?>
-<w:webSettings xmlns:mc="http://schemas.openxmlformats.org/markup-compatibility/2006" xmlns:r="http://schemas.openxmlformats.org/officeDocument/2006/relationships" xmlns:w="http://schemas.openxmlformats.org/wordprocessingml/2006/main" xmlns:w14="http://schemas.microsoft.com/office/word/2010/wordml" xmlns:w15="http://schemas.microsoft.com/office/word/2012/wordml" xmlns:w16cid="http://schemas.microsoft.com/office/word/2016/wordml/cid" xmlns:w16se="http://schemas.microsoft.com/office/word/2015/wordml/symex" mc:Ignorable="w14 w15 w16se w16cid"/>
 </file>
 
 <file path=word/theme/theme1.xml><?xml version="1.0" encoding="utf-8"?>
@@ -28202,7 +29448,7 @@
 </file>
 
 <file path=customXml/itemProps2.xml><?xml version="1.0" encoding="utf-8"?>
-<ds:datastoreItem xmlns:ds="http://schemas.openxmlformats.org/officeDocument/2006/customXml" ds:itemID="{FEBD6E3D-C351-4AD5-8155-A35765DDA968}">
+<ds:datastoreItem xmlns:ds="http://schemas.openxmlformats.org/officeDocument/2006/customXml" ds:itemID="{CA5ECAAB-ED2B-4EBF-8BF4-AB576C0AA77B}">
   <ds:schemaRefs>
     <ds:schemaRef ds:uri="http://schemas.openxmlformats.org/officeDocument/2006/bibliography"/>
   </ds:schemaRefs>

</xml_diff>